<commit_message>
Continuing number 5 of the report.
</commit_message>
<xml_diff>
--- a/Project1/Project1Report.docx
+++ b/Project1/Project1Report.docx
@@ -164,23 +164,7 @@
           <w:rFonts w:ascii="Times New Roman" w:eastAsia="Times New Roman" w:hAnsi="Times New Roman" w:cs="Times New Roman"/>
           <w:color w:val="000000"/>
         </w:rPr>
-        <w:t xml:space="preserve">: </w:t>
-      </w:r>
-      <w:proofErr w:type="spellStart"/>
-      <w:r>
-        <w:rPr>
-          <w:rFonts w:ascii="Times New Roman" w:eastAsia="Times New Roman" w:hAnsi="Times New Roman" w:cs="Times New Roman"/>
-          <w:color w:val="000000"/>
-        </w:rPr>
-        <w:t>Macbook</w:t>
-      </w:r>
-      <w:proofErr w:type="spellEnd"/>
-      <w:r>
-        <w:rPr>
-          <w:rFonts w:ascii="Times New Roman" w:eastAsia="Times New Roman" w:hAnsi="Times New Roman" w:cs="Times New Roman"/>
-          <w:color w:val="000000"/>
-        </w:rPr>
-        <w:t xml:space="preserve"> Pro </w:t>
+        <w:t xml:space="preserve">: Macbook Pro </w:t>
       </w:r>
       <w:r>
         <w:rPr>
@@ -273,32 +257,8 @@
           <w:rFonts w:ascii="Times New Roman" w:eastAsia="Times New Roman" w:hAnsi="Times New Roman" w:cs="Times New Roman"/>
           <w:color w:val="000000"/>
         </w:rPr>
-        <w:t xml:space="preserve">: </w:t>
-      </w:r>
-      <w:proofErr w:type="spellStart"/>
-      <w:r>
-        <w:rPr>
-          <w:rFonts w:ascii="Times New Roman" w:eastAsia="Times New Roman" w:hAnsi="Times New Roman" w:cs="Times New Roman"/>
-          <w:color w:val="000000"/>
-        </w:rPr>
-        <w:t>macOS</w:t>
-      </w:r>
-      <w:proofErr w:type="spellEnd"/>
-      <w:r>
-        <w:rPr>
-          <w:rFonts w:ascii="Times New Roman" w:eastAsia="Times New Roman" w:hAnsi="Times New Roman" w:cs="Times New Roman"/>
-          <w:color w:val="000000"/>
-        </w:rPr>
-        <w:t xml:space="preserve"> Mojave version 10.14</w:t>
-      </w:r>
-    </w:p>
-    <w:p>
-      <w:pPr>
-        <w:jc w:val="both"/>
-        <w:rPr>
-          <w:rFonts w:ascii="Times New Roman" w:eastAsia="Times New Roman" w:hAnsi="Times New Roman" w:cs="Times New Roman"/>
-        </w:rPr>
-      </w:pPr>
+        <w:t>: macOS Mojave version 10.14</w:t>
+      </w:r>
     </w:p>
     <w:p>
       <w:pPr>
@@ -466,22 +426,6 @@
         <w:jc w:val="both"/>
         <w:rPr>
           <w:rFonts w:ascii="Times New Roman" w:hAnsi="Times New Roman" w:cs="Times New Roman"/>
-        </w:rPr>
-      </w:pPr>
-    </w:p>
-    <w:p>
-      <w:pPr>
-        <w:jc w:val="both"/>
-        <w:rPr>
-          <w:rFonts w:ascii="Times New Roman" w:hAnsi="Times New Roman" w:cs="Times New Roman"/>
-        </w:rPr>
-      </w:pPr>
-    </w:p>
-    <w:p>
-      <w:pPr>
-        <w:jc w:val="both"/>
-        <w:rPr>
-          <w:rFonts w:ascii="Times New Roman" w:hAnsi="Times New Roman" w:cs="Times New Roman"/>
           <w:b/>
         </w:rPr>
       </w:pPr>
@@ -528,22 +472,6 @@
         <w:jc w:val="both"/>
         <w:rPr>
           <w:rFonts w:ascii="Times New Roman" w:hAnsi="Times New Roman" w:cs="Times New Roman"/>
-        </w:rPr>
-      </w:pPr>
-    </w:p>
-    <w:p>
-      <w:pPr>
-        <w:jc w:val="both"/>
-        <w:rPr>
-          <w:rFonts w:ascii="Times New Roman" w:hAnsi="Times New Roman" w:cs="Times New Roman"/>
-        </w:rPr>
-      </w:pPr>
-    </w:p>
-    <w:p>
-      <w:pPr>
-        <w:jc w:val="both"/>
-        <w:rPr>
-          <w:rFonts w:ascii="Times New Roman" w:hAnsi="Times New Roman" w:cs="Times New Roman"/>
           <w:b/>
         </w:rPr>
       </w:pPr>
@@ -672,46 +600,6 @@
     </w:p>
     <w:p>
       <w:pPr>
-        <w:ind w:firstLine="720"/>
-        <w:jc w:val="both"/>
-        <w:rPr>
-          <w:rFonts w:ascii="Times New Roman" w:hAnsi="Times New Roman" w:cs="Times New Roman"/>
-          <w:b/>
-        </w:rPr>
-      </w:pPr>
-    </w:p>
-    <w:p>
-      <w:pPr>
-        <w:ind w:firstLine="720"/>
-        <w:jc w:val="both"/>
-        <w:rPr>
-          <w:rFonts w:ascii="Times New Roman" w:hAnsi="Times New Roman" w:cs="Times New Roman"/>
-          <w:b/>
-        </w:rPr>
-      </w:pPr>
-    </w:p>
-    <w:p>
-      <w:pPr>
-        <w:ind w:firstLine="720"/>
-        <w:jc w:val="both"/>
-        <w:rPr>
-          <w:rFonts w:ascii="Times New Roman" w:hAnsi="Times New Roman" w:cs="Times New Roman"/>
-          <w:b/>
-        </w:rPr>
-      </w:pPr>
-    </w:p>
-    <w:p>
-      <w:pPr>
-        <w:ind w:firstLine="720"/>
-        <w:jc w:val="both"/>
-        <w:rPr>
-          <w:rFonts w:ascii="Times New Roman" w:hAnsi="Times New Roman" w:cs="Times New Roman"/>
-          <w:b/>
-        </w:rPr>
-      </w:pPr>
-    </w:p>
-    <w:p>
-      <w:pPr>
         <w:jc w:val="both"/>
         <w:rPr>
           <w:rFonts w:ascii="Times New Roman" w:hAnsi="Times New Roman" w:cs="Times New Roman"/>
@@ -723,7 +611,6 @@
           <w:rFonts w:ascii="Times New Roman" w:hAnsi="Times New Roman" w:cs="Times New Roman"/>
           <w:u w:val="single"/>
         </w:rPr>
-        <w:lastRenderedPageBreak/>
         <w:t xml:space="preserve">Water </w:t>
       </w:r>
       <w:r>
@@ -824,13 +711,7 @@
         <w:rPr>
           <w:rFonts w:ascii="Times New Roman" w:hAnsi="Times New Roman" w:cs="Times New Roman"/>
         </w:rPr>
-        <w:t>If jug2</w:t>
-      </w:r>
-      <w:r>
-        <w:rPr>
-          <w:rFonts w:ascii="Times New Roman" w:hAnsi="Times New Roman" w:cs="Times New Roman"/>
-        </w:rPr>
-        <w:t xml:space="preserve"> is empty, it is filled from the tap. </w:t>
+        <w:t xml:space="preserve">If jug2 is empty, it is filled from the tap. </w:t>
       </w:r>
     </w:p>
     <w:p>
@@ -845,13 +726,7 @@
         <w:rPr>
           <w:rFonts w:ascii="Times New Roman" w:hAnsi="Times New Roman" w:cs="Times New Roman"/>
         </w:rPr>
-        <w:t>If jug2</w:t>
-      </w:r>
-      <w:r>
-        <w:rPr>
-          <w:rFonts w:ascii="Times New Roman" w:hAnsi="Times New Roman" w:cs="Times New Roman"/>
-        </w:rPr>
-        <w:t xml:space="preserve"> is not empty but not at capacity, it is filled from the tap or dumped to ground. </w:t>
+        <w:t xml:space="preserve">If jug2 is not empty but not at capacity, it is filled from the tap or dumped to ground. </w:t>
       </w:r>
     </w:p>
     <w:p>
@@ -866,25 +741,7 @@
         <w:rPr>
           <w:rFonts w:ascii="Times New Roman" w:hAnsi="Times New Roman" w:cs="Times New Roman"/>
         </w:rPr>
-        <w:t>If jug1</w:t>
-      </w:r>
-      <w:r>
-        <w:rPr>
-          <w:rFonts w:ascii="Times New Roman" w:hAnsi="Times New Roman" w:cs="Times New Roman"/>
-        </w:rPr>
-        <w:t xml:space="preserve"> i</w:t>
-      </w:r>
-      <w:r>
-        <w:rPr>
-          <w:rFonts w:ascii="Times New Roman" w:hAnsi="Times New Roman" w:cs="Times New Roman"/>
-        </w:rPr>
-        <w:t>s empty or not at capacity, jug2 is dumped into jug1</w:t>
-      </w:r>
-      <w:r>
-        <w:rPr>
-          <w:rFonts w:ascii="Times New Roman" w:hAnsi="Times New Roman" w:cs="Times New Roman"/>
-        </w:rPr>
-        <w:t>.</w:t>
+        <w:t>If jug1 is empty or not at capacity, jug2 is dumped into jug1.</w:t>
       </w:r>
     </w:p>
     <w:p>
@@ -913,6 +770,7 @@
         <w:rPr>
           <w:rFonts w:ascii="Times New Roman" w:hAnsi="Times New Roman" w:cs="Times New Roman"/>
         </w:rPr>
+        <w:lastRenderedPageBreak/>
         <w:t>Heuristic function: “proximity”</w:t>
       </w:r>
     </w:p>
@@ -940,21 +798,7 @@
         <w:rPr>
           <w:rFonts w:ascii="Times New Roman" w:hAnsi="Times New Roman" w:cs="Times New Roman"/>
         </w:rPr>
-        <w:t xml:space="preserve">It checks how far away jug1 is from the goal and how far away jug2 is from the goal. For three jug </w:t>
-      </w:r>
-      <w:proofErr w:type="gramStart"/>
-      <w:r>
-        <w:rPr>
-          <w:rFonts w:ascii="Times New Roman" w:hAnsi="Times New Roman" w:cs="Times New Roman"/>
-        </w:rPr>
-        <w:t>problem</w:t>
-      </w:r>
-      <w:proofErr w:type="gramEnd"/>
-      <w:r>
-        <w:rPr>
-          <w:rFonts w:ascii="Times New Roman" w:hAnsi="Times New Roman" w:cs="Times New Roman"/>
-        </w:rPr>
-        <w:t xml:space="preserve">, jug3 is also checked. </w:t>
+        <w:t xml:space="preserve">It checks how far away jug1 is from the goal and how far away jug2 is from the goal. For three jug problem, jug3 is also checked. </w:t>
       </w:r>
       <w:r>
         <w:rPr>
@@ -989,14 +833,12 @@
         </w:rPr>
         <w:t xml:space="preserve">= </w:t>
       </w:r>
-      <w:proofErr w:type="gramStart"/>
       <w:r>
         <w:rPr>
           <w:rFonts w:ascii="Times New Roman" w:hAnsi="Times New Roman" w:cs="Times New Roman"/>
         </w:rPr>
         <w:t>abs(</w:t>
       </w:r>
-      <w:proofErr w:type="gramEnd"/>
       <w:r>
         <w:rPr>
           <w:rFonts w:ascii="Times New Roman" w:hAnsi="Times New Roman" w:cs="Times New Roman"/>
@@ -1071,48 +913,47 @@
         <w:rPr>
           <w:rFonts w:ascii="Times New Roman" w:hAnsi="Times New Roman" w:cs="Times New Roman"/>
         </w:rPr>
-        <w:t xml:space="preserve">Cost three jugs </w:t>
-      </w:r>
-      <w:r>
-        <w:rPr>
-          <w:rFonts w:ascii="Times New Roman" w:hAnsi="Times New Roman" w:cs="Times New Roman"/>
-        </w:rPr>
-        <w:t xml:space="preserve">= </w:t>
-      </w:r>
-      <w:proofErr w:type="gramStart"/>
+        <w:t xml:space="preserve">Cost three jugs = </w:t>
+      </w:r>
       <w:r>
         <w:rPr>
           <w:rFonts w:ascii="Times New Roman" w:hAnsi="Times New Roman" w:cs="Times New Roman"/>
           <w:sz w:val="20"/>
         </w:rPr>
-        <w:t>abs(</w:t>
-      </w:r>
-      <w:proofErr w:type="gramEnd"/>
-      <w:r>
-        <w:rPr>
-          <w:rFonts w:ascii="Times New Roman" w:hAnsi="Times New Roman" w:cs="Times New Roman"/>
-          <w:sz w:val="20"/>
-        </w:rPr>
-        <w:t xml:space="preserve">curr_jug1 - gloal_jug1) + abs(curr_jug2 - goal_jug2) </w:t>
-      </w:r>
-      <w:r>
-        <w:rPr>
-          <w:rFonts w:ascii="Times New Roman" w:hAnsi="Times New Roman" w:cs="Times New Roman"/>
-          <w:sz w:val="20"/>
-        </w:rPr>
-        <w:t xml:space="preserve"> + abs(curr_jug3 – goal_jug3)</w:t>
-      </w:r>
-    </w:p>
-    <w:p>
-      <w:pPr>
-        <w:jc w:val="both"/>
-        <w:rPr>
-          <w:rFonts w:ascii="Times New Roman" w:hAnsi="Times New Roman" w:cs="Times New Roman"/>
-        </w:rPr>
-      </w:pPr>
-    </w:p>
-    <w:p>
-      <w:pPr>
+        <w:t>abs(curr_jug1 - gloal_jug1) + abs(curr_jug2 - goal_jug2)  + abs(curr_jug3 – goal_jug3)</w:t>
+      </w:r>
+    </w:p>
+    <w:p>
+      <w:pPr>
+        <w:jc w:val="both"/>
+        <w:rPr>
+          <w:rFonts w:ascii="Times New Roman" w:hAnsi="Times New Roman" w:cs="Times New Roman"/>
+        </w:rPr>
+      </w:pPr>
+    </w:p>
+    <w:p>
+      <w:pPr>
+        <w:jc w:val="both"/>
+        <w:rPr>
+          <w:rFonts w:ascii="Times New Roman" w:hAnsi="Times New Roman" w:cs="Times New Roman"/>
+        </w:rPr>
+      </w:pPr>
+      <w:r>
+        <w:rPr>
+          <w:rFonts w:ascii="Times New Roman" w:hAnsi="Times New Roman" w:cs="Times New Roman"/>
+        </w:rPr>
+        <w:t xml:space="preserve">      </w:t>
+      </w:r>
+      <w:r>
+        <w:rPr>
+          <w:rFonts w:ascii="Times New Roman" w:hAnsi="Times New Roman" w:cs="Times New Roman"/>
+        </w:rPr>
+        <w:t xml:space="preserve">c) </w:t>
+      </w:r>
+    </w:p>
+    <w:p>
+      <w:pPr>
+        <w:ind w:firstLine="720"/>
         <w:jc w:val="both"/>
         <w:rPr>
           <w:rFonts w:ascii="Times New Roman" w:hAnsi="Times New Roman" w:cs="Times New Roman"/>
@@ -1128,18 +969,18 @@
           <wp:anchor distT="0" distB="0" distL="114300" distR="114300" simplePos="0" relativeHeight="251658240" behindDoc="1" locked="0" layoutInCell="1" allowOverlap="1">
             <wp:simplePos x="0" y="0"/>
             <wp:positionH relativeFrom="column">
-              <wp:posOffset>29210</wp:posOffset>
+              <wp:posOffset>-104775</wp:posOffset>
             </wp:positionH>
             <wp:positionV relativeFrom="paragraph">
-              <wp:posOffset>199425</wp:posOffset>
+              <wp:posOffset>206375</wp:posOffset>
             </wp:positionV>
-            <wp:extent cx="5943600" cy="2190750"/>
-            <wp:effectExtent l="0" t="0" r="0" b="6350"/>
+            <wp:extent cx="5943600" cy="1747520"/>
+            <wp:effectExtent l="0" t="0" r="0" b="5080"/>
             <wp:wrapTight wrapText="bothSides">
               <wp:wrapPolygon edited="0">
                 <wp:start x="0" y="0"/>
-                <wp:lineTo x="0" y="21537"/>
-                <wp:lineTo x="21554" y="21537"/>
+                <wp:lineTo x="0" y="21506"/>
+                <wp:lineTo x="21554" y="21506"/>
                 <wp:lineTo x="21554" y="0"/>
                 <wp:lineTo x="0" y="0"/>
               </wp:wrapPolygon>
@@ -1170,7 +1011,7 @@
                   <pic:spPr>
                     <a:xfrm>
                       <a:off x="0" y="0"/>
-                      <a:ext cx="5943600" cy="2190750"/>
+                      <a:ext cx="5943600" cy="1747520"/>
                     </a:xfrm>
                     <a:prstGeom prst="rect">
                       <a:avLst/>
@@ -1192,36 +1033,8 @@
         <w:rPr>
           <w:rFonts w:ascii="Times New Roman" w:hAnsi="Times New Roman" w:cs="Times New Roman"/>
         </w:rPr>
-        <w:t xml:space="preserve">      </w:t>
-      </w:r>
-      <w:r>
-        <w:rPr>
-          <w:rFonts w:ascii="Times New Roman" w:hAnsi="Times New Roman" w:cs="Times New Roman"/>
-        </w:rPr>
-        <w:t xml:space="preserve">c) </w:t>
-      </w:r>
-      <w:proofErr w:type="spellStart"/>
-      <w:r>
-        <w:rPr>
-          <w:rFonts w:ascii="Times New Roman" w:hAnsi="Times New Roman" w:cs="Times New Roman"/>
-        </w:rPr>
-        <w:t>test_jugs.config</w:t>
-      </w:r>
-      <w:proofErr w:type="spellEnd"/>
-      <w:r>
-        <w:rPr>
-          <w:rFonts w:ascii="Times New Roman" w:hAnsi="Times New Roman" w:cs="Times New Roman"/>
-        </w:rPr>
-        <w:t xml:space="preserve"> with </w:t>
-      </w:r>
-      <w:proofErr w:type="spellStart"/>
-      <w:r>
-        <w:rPr>
-          <w:rFonts w:ascii="Times New Roman" w:hAnsi="Times New Roman" w:cs="Times New Roman"/>
-        </w:rPr>
-        <w:t>bfs</w:t>
-      </w:r>
-      <w:proofErr w:type="spellEnd"/>
+        <w:t>test_jugs.config with bfs</w:t>
+      </w:r>
       <w:r>
         <w:rPr>
           <w:rFonts w:ascii="Times New Roman" w:hAnsi="Times New Roman" w:cs="Times New Roman"/>
@@ -1260,18 +1073,18 @@
           <wp:anchor distT="0" distB="0" distL="114300" distR="114300" simplePos="0" relativeHeight="251659264" behindDoc="1" locked="0" layoutInCell="1" allowOverlap="1">
             <wp:simplePos x="0" y="0"/>
             <wp:positionH relativeFrom="column">
-              <wp:posOffset>88900</wp:posOffset>
+              <wp:posOffset>-185420</wp:posOffset>
             </wp:positionH>
             <wp:positionV relativeFrom="paragraph">
-              <wp:posOffset>232779</wp:posOffset>
+              <wp:posOffset>219710</wp:posOffset>
             </wp:positionV>
-            <wp:extent cx="5943600" cy="2419350"/>
-            <wp:effectExtent l="0" t="0" r="0" b="6350"/>
+            <wp:extent cx="5943600" cy="1990725"/>
+            <wp:effectExtent l="0" t="0" r="0" b="3175"/>
             <wp:wrapTight wrapText="bothSides">
               <wp:wrapPolygon edited="0">
                 <wp:start x="0" y="0"/>
-                <wp:lineTo x="0" y="21543"/>
-                <wp:lineTo x="21554" y="21543"/>
+                <wp:lineTo x="0" y="21497"/>
+                <wp:lineTo x="21554" y="21497"/>
                 <wp:lineTo x="21554" y="0"/>
                 <wp:lineTo x="0" y="0"/>
               </wp:wrapPolygon>
@@ -1302,7 +1115,7 @@
                   <pic:spPr>
                     <a:xfrm>
                       <a:off x="0" y="0"/>
-                      <a:ext cx="5943600" cy="2419350"/>
+                      <a:ext cx="5943600" cy="1990725"/>
                     </a:xfrm>
                     <a:prstGeom prst="rect">
                       <a:avLst/>
@@ -1320,28 +1133,12 @@
           </wp:anchor>
         </w:drawing>
       </w:r>
-      <w:proofErr w:type="spellStart"/>
-      <w:r>
-        <w:rPr>
-          <w:rFonts w:ascii="Times New Roman" w:hAnsi="Times New Roman" w:cs="Times New Roman"/>
-        </w:rPr>
-        <w:t>test_jugs.config</w:t>
-      </w:r>
-      <w:proofErr w:type="spellEnd"/>
-      <w:r>
-        <w:rPr>
-          <w:rFonts w:ascii="Times New Roman" w:hAnsi="Times New Roman" w:cs="Times New Roman"/>
-        </w:rPr>
-        <w:t xml:space="preserve"> with </w:t>
-      </w:r>
-      <w:proofErr w:type="spellStart"/>
-      <w:r>
-        <w:rPr>
-          <w:rFonts w:ascii="Times New Roman" w:hAnsi="Times New Roman" w:cs="Times New Roman"/>
-        </w:rPr>
-        <w:t>dfs</w:t>
-      </w:r>
-      <w:proofErr w:type="spellEnd"/>
+      <w:r>
+        <w:rPr>
+          <w:rFonts w:ascii="Times New Roman" w:hAnsi="Times New Roman" w:cs="Times New Roman"/>
+        </w:rPr>
+        <w:t>test_jugs.config with dfs</w:t>
+      </w:r>
       <w:r>
         <w:rPr>
           <w:rFonts w:ascii="Times New Roman" w:hAnsi="Times New Roman" w:cs="Times New Roman"/>
@@ -1351,6 +1148,14 @@
     </w:p>
     <w:p>
       <w:pPr>
+        <w:jc w:val="both"/>
+        <w:rPr>
+          <w:rFonts w:ascii="Times New Roman" w:hAnsi="Times New Roman" w:cs="Times New Roman"/>
+        </w:rPr>
+      </w:pPr>
+    </w:p>
+    <w:p>
+      <w:pPr>
         <w:pStyle w:val="ListParagraph"/>
         <w:jc w:val="both"/>
         <w:rPr>
@@ -1362,15 +1167,14 @@
           <w:rFonts w:ascii="Times New Roman" w:hAnsi="Times New Roman" w:cs="Times New Roman"/>
           <w:noProof/>
         </w:rPr>
-        <w:lastRenderedPageBreak/>
         <w:drawing>
           <wp:anchor distT="0" distB="0" distL="114300" distR="114300" simplePos="0" relativeHeight="251660288" behindDoc="1" locked="0" layoutInCell="1" allowOverlap="1">
             <wp:simplePos x="0" y="0"/>
             <wp:positionH relativeFrom="column">
-              <wp:posOffset>14216</wp:posOffset>
+              <wp:posOffset>-134162</wp:posOffset>
             </wp:positionH>
             <wp:positionV relativeFrom="paragraph">
-              <wp:posOffset>207215</wp:posOffset>
+              <wp:posOffset>212902</wp:posOffset>
             </wp:positionV>
             <wp:extent cx="5943600" cy="1880235"/>
             <wp:effectExtent l="0" t="0" r="0" b="0"/>
@@ -1427,19 +1231,11 @@
           </wp:anchor>
         </w:drawing>
       </w:r>
-      <w:proofErr w:type="spellStart"/>
-      <w:r>
-        <w:rPr>
-          <w:rFonts w:ascii="Times New Roman" w:hAnsi="Times New Roman" w:cs="Times New Roman"/>
-        </w:rPr>
-        <w:t>test_jugs.config</w:t>
-      </w:r>
-      <w:proofErr w:type="spellEnd"/>
-      <w:r>
-        <w:rPr>
-          <w:rFonts w:ascii="Times New Roman" w:hAnsi="Times New Roman" w:cs="Times New Roman"/>
-        </w:rPr>
-        <w:t xml:space="preserve"> with greedy proximity</w:t>
+      <w:r>
+        <w:rPr>
+          <w:rFonts w:ascii="Times New Roman" w:hAnsi="Times New Roman" w:cs="Times New Roman"/>
+        </w:rPr>
+        <w:t>test_jugs.config with greedy proximity</w:t>
       </w:r>
       <w:r>
         <w:rPr>
@@ -1453,54 +1249,6 @@
         <w:jc w:val="both"/>
         <w:rPr>
           <w:rFonts w:ascii="Times New Roman" w:hAnsi="Times New Roman" w:cs="Times New Roman"/>
-        </w:rPr>
-      </w:pPr>
-    </w:p>
-    <w:p>
-      <w:pPr>
-        <w:jc w:val="both"/>
-        <w:rPr>
-          <w:rFonts w:ascii="Times New Roman" w:hAnsi="Times New Roman" w:cs="Times New Roman"/>
-        </w:rPr>
-      </w:pPr>
-    </w:p>
-    <w:p>
-      <w:pPr>
-        <w:jc w:val="both"/>
-        <w:rPr>
-          <w:rFonts w:ascii="Times New Roman" w:hAnsi="Times New Roman" w:cs="Times New Roman"/>
-        </w:rPr>
-      </w:pPr>
-    </w:p>
-    <w:p>
-      <w:pPr>
-        <w:jc w:val="both"/>
-        <w:rPr>
-          <w:rFonts w:ascii="Times New Roman" w:hAnsi="Times New Roman" w:cs="Times New Roman"/>
-        </w:rPr>
-      </w:pPr>
-    </w:p>
-    <w:p>
-      <w:pPr>
-        <w:jc w:val="both"/>
-        <w:rPr>
-          <w:rFonts w:ascii="Times New Roman" w:hAnsi="Times New Roman" w:cs="Times New Roman"/>
-        </w:rPr>
-      </w:pPr>
-    </w:p>
-    <w:p>
-      <w:pPr>
-        <w:jc w:val="both"/>
-        <w:rPr>
-          <w:rFonts w:ascii="Times New Roman" w:hAnsi="Times New Roman" w:cs="Times New Roman"/>
-        </w:rPr>
-      </w:pPr>
-    </w:p>
-    <w:p>
-      <w:pPr>
-        <w:jc w:val="both"/>
-        <w:rPr>
-          <w:rFonts w:ascii="Times New Roman" w:hAnsi="Times New Roman" w:cs="Times New Roman"/>
           <w:u w:val="single"/>
         </w:rPr>
       </w:pPr>
@@ -1509,6 +1257,7 @@
           <w:rFonts w:ascii="Times New Roman" w:hAnsi="Times New Roman" w:cs="Times New Roman"/>
           <w:u w:val="single"/>
         </w:rPr>
+        <w:lastRenderedPageBreak/>
         <w:t xml:space="preserve">Path Finding </w:t>
       </w:r>
       <w:r>
@@ -1582,21 +1331,7 @@
         <w:rPr>
           <w:rFonts w:ascii="Times New Roman" w:hAnsi="Times New Roman" w:cs="Times New Roman"/>
         </w:rPr>
-        <w:t>Heuristic function: “</w:t>
-      </w:r>
-      <w:proofErr w:type="spellStart"/>
-      <w:r>
-        <w:rPr>
-          <w:rFonts w:ascii="Times New Roman" w:hAnsi="Times New Roman" w:cs="Times New Roman"/>
-        </w:rPr>
-        <w:t>euclidean</w:t>
-      </w:r>
-      <w:proofErr w:type="spellEnd"/>
-      <w:r>
-        <w:rPr>
-          <w:rFonts w:ascii="Times New Roman" w:hAnsi="Times New Roman" w:cs="Times New Roman"/>
-        </w:rPr>
-        <w:t>”</w:t>
+        <w:t>Heuristic function: “euclidean”</w:t>
       </w:r>
     </w:p>
     <w:p>
@@ -1611,23 +1346,7 @@
         <w:rPr>
           <w:rFonts w:ascii="Times New Roman" w:hAnsi="Times New Roman" w:cs="Times New Roman"/>
         </w:rPr>
-        <w:t>We are given the coordinates of the cities on a grid in the configuration file. The Euclidean heuristic function determines the distance between two cities based on the coordinates treated as (</w:t>
-      </w:r>
-      <w:proofErr w:type="spellStart"/>
-      <w:proofErr w:type="gramStart"/>
-      <w:r>
-        <w:rPr>
-          <w:rFonts w:ascii="Times New Roman" w:hAnsi="Times New Roman" w:cs="Times New Roman"/>
-        </w:rPr>
-        <w:t>x,y</w:t>
-      </w:r>
-      <w:proofErr w:type="spellEnd"/>
-      <w:proofErr w:type="gramEnd"/>
-      <w:r>
-        <w:rPr>
-          <w:rFonts w:ascii="Times New Roman" w:hAnsi="Times New Roman" w:cs="Times New Roman"/>
-        </w:rPr>
-        <w:t>). The distance between the cities is just the Pythagorean theorem, or the Euclidean distance.</w:t>
+        <w:t>We are given the coordinates of the cities on a grid in the configuration file. The Euclidean heuristic function determines the distance between two cities based on the coordinates treated as (x,y). The distance between the cities is just the Pythagorean theorem, or the Euclidean distance.</w:t>
       </w:r>
     </w:p>
     <w:p>
@@ -1651,56 +1370,27 @@
           <w:rFonts w:ascii="Times New Roman" w:hAnsi="Times New Roman" w:cs="Times New Roman"/>
         </w:rPr>
       </w:pPr>
-      <w:proofErr w:type="spellStart"/>
-      <w:r>
-        <w:rPr>
-          <w:rFonts w:ascii="Times New Roman" w:hAnsi="Times New Roman" w:cs="Times New Roman"/>
-        </w:rPr>
-        <w:t>test_cities.config</w:t>
-      </w:r>
-      <w:proofErr w:type="spellEnd"/>
-      <w:r>
-        <w:rPr>
-          <w:rFonts w:ascii="Times New Roman" w:hAnsi="Times New Roman" w:cs="Times New Roman"/>
-        </w:rPr>
-        <w:t xml:space="preserve"> </w:t>
-      </w:r>
-      <w:r>
-        <w:rPr>
-          <w:rFonts w:ascii="Times New Roman" w:hAnsi="Times New Roman" w:cs="Times New Roman"/>
-        </w:rPr>
-        <w:t xml:space="preserve">with </w:t>
-      </w:r>
-      <w:proofErr w:type="spellStart"/>
-      <w:r>
-        <w:rPr>
-          <w:rFonts w:ascii="Times New Roman" w:hAnsi="Times New Roman" w:cs="Times New Roman"/>
-        </w:rPr>
-        <w:t>unicost</w:t>
-      </w:r>
-      <w:proofErr w:type="spellEnd"/>
-    </w:p>
-    <w:p>
-      <w:pPr>
-        <w:pStyle w:val="ListParagraph"/>
-        <w:jc w:val="both"/>
-        <w:rPr>
-          <w:rFonts w:ascii="Times New Roman" w:hAnsi="Times New Roman" w:cs="Times New Roman"/>
-        </w:rPr>
-      </w:pPr>
-      <w:r>
-        <w:rPr>
-          <w:rFonts w:ascii="Times New Roman" w:hAnsi="Times New Roman" w:cs="Times New Roman"/>
+    </w:p>
+    <w:p>
+      <w:pPr>
+        <w:ind w:left="360"/>
+        <w:jc w:val="both"/>
+        <w:rPr>
+          <w:rFonts w:ascii="Times New Roman" w:hAnsi="Times New Roman" w:cs="Times New Roman"/>
+        </w:rPr>
+      </w:pPr>
+      <w:r>
+        <w:rPr>
           <w:noProof/>
         </w:rPr>
         <w:drawing>
           <wp:anchor distT="0" distB="0" distL="114300" distR="114300" simplePos="0" relativeHeight="251661312" behindDoc="1" locked="0" layoutInCell="1" allowOverlap="1">
             <wp:simplePos x="0" y="0"/>
             <wp:positionH relativeFrom="column">
-              <wp:posOffset>9525</wp:posOffset>
+              <wp:posOffset>-2050</wp:posOffset>
             </wp:positionH>
             <wp:positionV relativeFrom="paragraph">
-              <wp:posOffset>237490</wp:posOffset>
+              <wp:posOffset>273854</wp:posOffset>
             </wp:positionV>
             <wp:extent cx="5943600" cy="1862455"/>
             <wp:effectExtent l="0" t="0" r="0" b="4445"/>
@@ -1757,28 +1447,21 @@
           </wp:anchor>
         </w:drawing>
       </w:r>
-    </w:p>
-    <w:p>
-      <w:pPr>
-        <w:ind w:left="360"/>
-        <w:jc w:val="both"/>
-        <w:rPr>
-          <w:rFonts w:ascii="Times New Roman" w:hAnsi="Times New Roman" w:cs="Times New Roman"/>
-        </w:rPr>
-      </w:pPr>
-    </w:p>
-    <w:p>
-      <w:pPr>
-        <w:ind w:left="360"/>
-        <w:jc w:val="both"/>
-        <w:rPr>
-          <w:rFonts w:ascii="Times New Roman" w:hAnsi="Times New Roman" w:cs="Times New Roman"/>
-        </w:rPr>
-      </w:pPr>
-    </w:p>
-    <w:p>
-      <w:pPr>
-        <w:ind w:left="360"/>
+      <w:r>
+        <w:rPr>
+          <w:rFonts w:ascii="Times New Roman" w:hAnsi="Times New Roman" w:cs="Times New Roman"/>
+        </w:rPr>
+        <w:t xml:space="preserve">test_cities.config </w:t>
+      </w:r>
+      <w:r>
+        <w:rPr>
+          <w:rFonts w:ascii="Times New Roman" w:hAnsi="Times New Roman" w:cs="Times New Roman"/>
+        </w:rPr>
+        <w:t>with unicost</w:t>
+      </w:r>
+    </w:p>
+    <w:p>
+      <w:pPr>
         <w:jc w:val="both"/>
         <w:rPr>
           <w:rFonts w:ascii="Times New Roman" w:hAnsi="Times New Roman" w:cs="Times New Roman"/>
@@ -1820,10 +1503,10 @@
           <wp:anchor distT="0" distB="0" distL="114300" distR="114300" simplePos="0" relativeHeight="251662336" behindDoc="1" locked="0" layoutInCell="1" allowOverlap="1">
             <wp:simplePos x="0" y="0"/>
             <wp:positionH relativeFrom="column">
-              <wp:posOffset>28463</wp:posOffset>
+              <wp:posOffset>-64224</wp:posOffset>
             </wp:positionH>
             <wp:positionV relativeFrom="paragraph">
-              <wp:posOffset>300843</wp:posOffset>
+              <wp:posOffset>259105</wp:posOffset>
             </wp:positionV>
             <wp:extent cx="5943600" cy="1899285"/>
             <wp:effectExtent l="0" t="0" r="0" b="5715"/>
@@ -1880,33 +1563,11 @@
           </wp:anchor>
         </w:drawing>
       </w:r>
-      <w:proofErr w:type="spellStart"/>
-      <w:r>
-        <w:rPr>
-          <w:rFonts w:ascii="Times New Roman" w:hAnsi="Times New Roman" w:cs="Times New Roman"/>
-        </w:rPr>
-        <w:t>test_cities.config</w:t>
-      </w:r>
-      <w:proofErr w:type="spellEnd"/>
-      <w:r>
-        <w:rPr>
-          <w:rFonts w:ascii="Times New Roman" w:hAnsi="Times New Roman" w:cs="Times New Roman"/>
-        </w:rPr>
-        <w:t xml:space="preserve"> with greedy </w:t>
-      </w:r>
-      <w:proofErr w:type="spellStart"/>
-      <w:r>
-        <w:rPr>
-          <w:rFonts w:ascii="Times New Roman" w:hAnsi="Times New Roman" w:cs="Times New Roman"/>
-        </w:rPr>
-        <w:t>euclidean</w:t>
-      </w:r>
-      <w:proofErr w:type="spellEnd"/>
-      <w:r>
-        <w:rPr>
-          <w:rFonts w:ascii="Times New Roman" w:hAnsi="Times New Roman" w:cs="Times New Roman"/>
-        </w:rPr>
-        <w:t>:</w:t>
+      <w:r>
+        <w:rPr>
+          <w:rFonts w:ascii="Times New Roman" w:hAnsi="Times New Roman" w:cs="Times New Roman"/>
+        </w:rPr>
+        <w:t>test_cities.config with greedy euclidean:</w:t>
       </w:r>
     </w:p>
     <w:p>
@@ -1929,6 +1590,15 @@
     </w:p>
     <w:p>
       <w:pPr>
+        <w:ind w:left="360"/>
+        <w:jc w:val="both"/>
+        <w:rPr>
+          <w:rFonts w:ascii="Times New Roman" w:hAnsi="Times New Roman" w:cs="Times New Roman"/>
+        </w:rPr>
+      </w:pPr>
+    </w:p>
+    <w:p>
+      <w:pPr>
         <w:jc w:val="both"/>
         <w:rPr>
           <w:rFonts w:ascii="Times New Roman" w:hAnsi="Times New Roman" w:cs="Times New Roman"/>
@@ -1939,6 +1609,7 @@
           <w:rFonts w:ascii="Times New Roman" w:hAnsi="Times New Roman" w:cs="Times New Roman"/>
           <w:noProof/>
         </w:rPr>
+        <w:lastRenderedPageBreak/>
         <w:drawing>
           <wp:anchor distT="0" distB="0" distL="114300" distR="114300" simplePos="0" relativeHeight="251663360" behindDoc="1" locked="0" layoutInCell="1" allowOverlap="1">
             <wp:simplePos x="0" y="0"/>
@@ -2003,47 +1674,17 @@
           </wp:anchor>
         </w:drawing>
       </w:r>
-      <w:proofErr w:type="spellStart"/>
-      <w:r>
-        <w:rPr>
-          <w:rFonts w:ascii="Times New Roman" w:hAnsi="Times New Roman" w:cs="Times New Roman"/>
-        </w:rPr>
-        <w:t>test_cities.config</w:t>
-      </w:r>
-      <w:proofErr w:type="spellEnd"/>
-      <w:r>
-        <w:rPr>
-          <w:rFonts w:ascii="Times New Roman" w:hAnsi="Times New Roman" w:cs="Times New Roman"/>
-        </w:rPr>
-        <w:t xml:space="preserve"> with </w:t>
-      </w:r>
-      <w:proofErr w:type="spellStart"/>
-      <w:r>
-        <w:rPr>
-          <w:rFonts w:ascii="Times New Roman" w:hAnsi="Times New Roman" w:cs="Times New Roman"/>
-        </w:rPr>
-        <w:t>astar</w:t>
-      </w:r>
-      <w:proofErr w:type="spellEnd"/>
-      <w:r>
-        <w:rPr>
-          <w:rFonts w:ascii="Times New Roman" w:hAnsi="Times New Roman" w:cs="Times New Roman"/>
-        </w:rPr>
-        <w:t xml:space="preserve"> </w:t>
-      </w:r>
-      <w:proofErr w:type="spellStart"/>
-      <w:r>
-        <w:rPr>
-          <w:rFonts w:ascii="Times New Roman" w:hAnsi="Times New Roman" w:cs="Times New Roman"/>
-        </w:rPr>
-        <w:t>euclidean</w:t>
-      </w:r>
-      <w:proofErr w:type="spellEnd"/>
-      <w:r>
-        <w:rPr>
-          <w:rFonts w:ascii="Times New Roman" w:hAnsi="Times New Roman" w:cs="Times New Roman"/>
-        </w:rPr>
-        <w:t>:</w:t>
+      <w:r>
+        <w:rPr>
+          <w:rFonts w:ascii="Times New Roman" w:hAnsi="Times New Roman" w:cs="Times New Roman"/>
+        </w:rPr>
+        <w:t>t</w:t>
+      </w:r>
+      <w:r>
+        <w:rPr>
+          <w:rFonts w:ascii="Times New Roman" w:hAnsi="Times New Roman" w:cs="Times New Roman"/>
+        </w:rPr>
+        <w:t>est_cities.config with astar euclidean:</w:t>
       </w:r>
     </w:p>
     <w:p>
@@ -2065,7 +1706,6 @@
     </w:p>
     <w:p>
       <w:pPr>
-        <w:ind w:left="360"/>
         <w:jc w:val="both"/>
         <w:rPr>
           <w:rFonts w:ascii="Times New Roman" w:hAnsi="Times New Roman" w:cs="Times New Roman"/>
@@ -2140,21 +1780,7 @@
         <w:rPr>
           <w:rFonts w:ascii="Times New Roman" w:hAnsi="Times New Roman" w:cs="Times New Roman"/>
         </w:rPr>
-        <w:t>Two heuristic functions used: “misplaced” and “</w:t>
-      </w:r>
-      <w:proofErr w:type="spellStart"/>
-      <w:r>
-        <w:rPr>
-          <w:rFonts w:ascii="Times New Roman" w:hAnsi="Times New Roman" w:cs="Times New Roman"/>
-        </w:rPr>
-        <w:t>manhattan</w:t>
-      </w:r>
-      <w:proofErr w:type="spellEnd"/>
-      <w:r>
-        <w:rPr>
-          <w:rFonts w:ascii="Times New Roman" w:hAnsi="Times New Roman" w:cs="Times New Roman"/>
-        </w:rPr>
-        <w:t>”</w:t>
+        <w:t>Two heuristic functions used: “misplaced” and “manhattan”</w:t>
       </w:r>
     </w:p>
     <w:p>
@@ -2174,43 +1800,6 @@
     </w:p>
     <w:p>
       <w:pPr>
-        <w:ind w:left="720"/>
-        <w:jc w:val="both"/>
-        <w:rPr>
-          <w:rFonts w:ascii="Times New Roman" w:hAnsi="Times New Roman" w:cs="Times New Roman"/>
-        </w:rPr>
-      </w:pPr>
-    </w:p>
-    <w:p>
-      <w:pPr>
-        <w:ind w:left="720"/>
-        <w:jc w:val="both"/>
-        <w:rPr>
-          <w:rFonts w:ascii="Times New Roman" w:hAnsi="Times New Roman" w:cs="Times New Roman"/>
-        </w:rPr>
-      </w:pPr>
-    </w:p>
-    <w:p>
-      <w:pPr>
-        <w:ind w:left="720"/>
-        <w:jc w:val="both"/>
-        <w:rPr>
-          <w:rFonts w:ascii="Times New Roman" w:hAnsi="Times New Roman" w:cs="Times New Roman"/>
-        </w:rPr>
-      </w:pPr>
-    </w:p>
-    <w:p>
-      <w:pPr>
-        <w:ind w:left="720"/>
-        <w:jc w:val="both"/>
-        <w:rPr>
-          <w:rFonts w:ascii="Times New Roman" w:hAnsi="Times New Roman" w:cs="Times New Roman"/>
-        </w:rPr>
-      </w:pPr>
-    </w:p>
-    <w:p>
-      <w:pPr>
-        <w:ind w:left="720"/>
         <w:jc w:val="both"/>
         <w:rPr>
           <w:rFonts w:ascii="Times New Roman" w:hAnsi="Times New Roman" w:cs="Times New Roman"/>
@@ -2229,12 +1818,20 @@
           <w:rFonts w:ascii="Times New Roman" w:hAnsi="Times New Roman" w:cs="Times New Roman"/>
         </w:rPr>
       </w:pPr>
+    </w:p>
+    <w:p>
+      <w:pPr>
+        <w:pStyle w:val="ListParagraph"/>
+        <w:jc w:val="both"/>
+        <w:rPr>
+          <w:rFonts w:ascii="Times New Roman" w:hAnsi="Times New Roman" w:cs="Times New Roman"/>
+        </w:rPr>
+      </w:pPr>
       <w:r>
         <w:rPr>
           <w:rFonts w:ascii="Times New Roman" w:hAnsi="Times New Roman" w:cs="Times New Roman"/>
           <w:noProof/>
         </w:rPr>
-        <w:lastRenderedPageBreak/>
         <w:drawing>
           <wp:anchor distT="0" distB="0" distL="114300" distR="114300" simplePos="0" relativeHeight="251664384" behindDoc="1" locked="0" layoutInCell="1" allowOverlap="1">
             <wp:simplePos x="0" y="0"/>
@@ -2299,68 +1896,12 @@
           </wp:anchor>
         </w:drawing>
       </w:r>
-      <w:proofErr w:type="spellStart"/>
-      <w:r>
-        <w:rPr>
-          <w:rFonts w:ascii="Times New Roman" w:hAnsi="Times New Roman" w:cs="Times New Roman"/>
-        </w:rPr>
-        <w:t>test_tiles.config</w:t>
-      </w:r>
-      <w:proofErr w:type="spellEnd"/>
-      <w:r>
-        <w:rPr>
-          <w:rFonts w:ascii="Times New Roman" w:hAnsi="Times New Roman" w:cs="Times New Roman"/>
-        </w:rPr>
-        <w:t xml:space="preserve"> with </w:t>
-      </w:r>
-      <w:proofErr w:type="spellStart"/>
-      <w:r>
-        <w:rPr>
-          <w:rFonts w:ascii="Times New Roman" w:hAnsi="Times New Roman" w:cs="Times New Roman"/>
-        </w:rPr>
-        <w:t>bfs</w:t>
-      </w:r>
-      <w:proofErr w:type="spellEnd"/>
-    </w:p>
-    <w:p>
-      <w:pPr>
-        <w:jc w:val="both"/>
-        <w:rPr>
-          <w:rFonts w:ascii="Times New Roman" w:hAnsi="Times New Roman" w:cs="Times New Roman"/>
-        </w:rPr>
-      </w:pPr>
-    </w:p>
-    <w:p>
-      <w:pPr>
-        <w:jc w:val="both"/>
-        <w:rPr>
-          <w:rFonts w:ascii="Times New Roman" w:hAnsi="Times New Roman" w:cs="Times New Roman"/>
-        </w:rPr>
-      </w:pPr>
-    </w:p>
-    <w:p>
-      <w:pPr>
-        <w:jc w:val="both"/>
-        <w:rPr>
-          <w:rFonts w:ascii="Times New Roman" w:hAnsi="Times New Roman" w:cs="Times New Roman"/>
-        </w:rPr>
-      </w:pPr>
-    </w:p>
-    <w:p>
-      <w:pPr>
-        <w:jc w:val="both"/>
-        <w:rPr>
-          <w:rFonts w:ascii="Times New Roman" w:hAnsi="Times New Roman" w:cs="Times New Roman"/>
-        </w:rPr>
-      </w:pPr>
-    </w:p>
-    <w:p>
-      <w:pPr>
-        <w:jc w:val="both"/>
-        <w:rPr>
-          <w:rFonts w:ascii="Times New Roman" w:hAnsi="Times New Roman" w:cs="Times New Roman"/>
-        </w:rPr>
-      </w:pPr>
+      <w:r>
+        <w:rPr>
+          <w:rFonts w:ascii="Times New Roman" w:hAnsi="Times New Roman" w:cs="Times New Roman"/>
+        </w:rPr>
+        <w:t>test_tiles.config with bfs</w:t>
+      </w:r>
     </w:p>
     <w:p>
       <w:pPr>
@@ -2383,6 +1924,7 @@
           <w:rFonts w:ascii="Times New Roman" w:hAnsi="Times New Roman" w:cs="Times New Roman"/>
           <w:noProof/>
         </w:rPr>
+        <w:lastRenderedPageBreak/>
         <w:drawing>
           <wp:anchor distT="0" distB="0" distL="114300" distR="114300" simplePos="0" relativeHeight="251665408" behindDoc="1" locked="0" layoutInCell="1" allowOverlap="1">
             <wp:simplePos x="0" y="0"/>
@@ -2447,33 +1989,17 @@
           </wp:anchor>
         </w:drawing>
       </w:r>
-      <w:proofErr w:type="spellStart"/>
-      <w:r>
-        <w:rPr>
-          <w:rFonts w:ascii="Times New Roman" w:hAnsi="Times New Roman" w:cs="Times New Roman"/>
-        </w:rPr>
-        <w:t>test_tiles.config</w:t>
-      </w:r>
-      <w:proofErr w:type="spellEnd"/>
-      <w:r>
-        <w:rPr>
-          <w:rFonts w:ascii="Times New Roman" w:hAnsi="Times New Roman" w:cs="Times New Roman"/>
-        </w:rPr>
-        <w:t xml:space="preserve"> with </w:t>
-      </w:r>
-      <w:proofErr w:type="spellStart"/>
-      <w:r>
-        <w:rPr>
-          <w:rFonts w:ascii="Times New Roman" w:hAnsi="Times New Roman" w:cs="Times New Roman"/>
-        </w:rPr>
-        <w:t>astar</w:t>
-      </w:r>
-      <w:proofErr w:type="spellEnd"/>
-      <w:r>
-        <w:rPr>
-          <w:rFonts w:ascii="Times New Roman" w:hAnsi="Times New Roman" w:cs="Times New Roman"/>
-        </w:rPr>
-        <w:t xml:space="preserve"> misplaced:</w:t>
+      <w:r>
+        <w:rPr>
+          <w:rFonts w:ascii="Times New Roman" w:hAnsi="Times New Roman" w:cs="Times New Roman"/>
+        </w:rPr>
+        <w:t xml:space="preserve">test_tiles.config with </w:t>
+      </w:r>
+      <w:r>
+        <w:rPr>
+          <w:rFonts w:ascii="Times New Roman" w:hAnsi="Times New Roman" w:cs="Times New Roman"/>
+        </w:rPr>
+        <w:t>astar misplaced:</w:t>
       </w:r>
     </w:p>
     <w:p>
@@ -2487,53 +2013,25 @@
     </w:p>
     <w:p>
       <w:pPr>
+        <w:jc w:val="both"/>
+        <w:rPr>
+          <w:rFonts w:ascii="Times New Roman" w:hAnsi="Times New Roman" w:cs="Times New Roman"/>
+        </w:rPr>
+      </w:pPr>
+    </w:p>
+    <w:p>
+      <w:pPr>
         <w:ind w:left="360"/>
         <w:jc w:val="both"/>
         <w:rPr>
           <w:rFonts w:ascii="Times New Roman" w:hAnsi="Times New Roman" w:cs="Times New Roman"/>
         </w:rPr>
       </w:pPr>
-    </w:p>
-    <w:p>
-      <w:pPr>
-        <w:ind w:left="360"/>
-        <w:jc w:val="both"/>
-        <w:rPr>
-          <w:rFonts w:ascii="Times New Roman" w:hAnsi="Times New Roman" w:cs="Times New Roman"/>
-        </w:rPr>
-      </w:pPr>
-    </w:p>
-    <w:p>
-      <w:pPr>
-        <w:jc w:val="both"/>
-        <w:rPr>
-          <w:rFonts w:ascii="Times New Roman" w:hAnsi="Times New Roman" w:cs="Times New Roman"/>
-        </w:rPr>
-      </w:pPr>
-    </w:p>
-    <w:p>
-      <w:pPr>
-        <w:ind w:left="360"/>
-        <w:jc w:val="both"/>
-        <w:rPr>
-          <w:rFonts w:ascii="Times New Roman" w:hAnsi="Times New Roman" w:cs="Times New Roman"/>
-        </w:rPr>
-      </w:pPr>
-    </w:p>
-    <w:p>
-      <w:pPr>
-        <w:ind w:left="360"/>
-        <w:jc w:val="both"/>
-        <w:rPr>
-          <w:rFonts w:ascii="Times New Roman" w:hAnsi="Times New Roman" w:cs="Times New Roman"/>
-        </w:rPr>
-      </w:pPr>
       <w:r>
         <w:rPr>
           <w:rFonts w:ascii="Times New Roman" w:hAnsi="Times New Roman" w:cs="Times New Roman"/>
           <w:noProof/>
         </w:rPr>
-        <w:lastRenderedPageBreak/>
         <w:drawing>
           <wp:anchor distT="0" distB="0" distL="114300" distR="114300" simplePos="0" relativeHeight="251666432" behindDoc="1" locked="0" layoutInCell="1" allowOverlap="1">
             <wp:simplePos x="0" y="0"/>
@@ -2598,47 +2096,11 @@
           </wp:anchor>
         </w:drawing>
       </w:r>
-      <w:proofErr w:type="spellStart"/>
-      <w:r>
-        <w:rPr>
-          <w:rFonts w:ascii="Times New Roman" w:hAnsi="Times New Roman" w:cs="Times New Roman"/>
-        </w:rPr>
-        <w:t>test_tiles.config</w:t>
-      </w:r>
-      <w:proofErr w:type="spellEnd"/>
-      <w:r>
-        <w:rPr>
-          <w:rFonts w:ascii="Times New Roman" w:hAnsi="Times New Roman" w:cs="Times New Roman"/>
-        </w:rPr>
-        <w:t xml:space="preserve"> with </w:t>
-      </w:r>
-      <w:proofErr w:type="spellStart"/>
-      <w:r>
-        <w:rPr>
-          <w:rFonts w:ascii="Times New Roman" w:hAnsi="Times New Roman" w:cs="Times New Roman"/>
-        </w:rPr>
-        <w:t>astar</w:t>
-      </w:r>
-      <w:proofErr w:type="spellEnd"/>
-      <w:r>
-        <w:rPr>
-          <w:rFonts w:ascii="Times New Roman" w:hAnsi="Times New Roman" w:cs="Times New Roman"/>
-        </w:rPr>
-        <w:t xml:space="preserve"> </w:t>
-      </w:r>
-      <w:proofErr w:type="spellStart"/>
-      <w:r>
-        <w:rPr>
-          <w:rFonts w:ascii="Times New Roman" w:hAnsi="Times New Roman" w:cs="Times New Roman"/>
-        </w:rPr>
-        <w:t>manhattan</w:t>
-      </w:r>
-      <w:proofErr w:type="spellEnd"/>
-      <w:r>
-        <w:rPr>
-          <w:rFonts w:ascii="Times New Roman" w:hAnsi="Times New Roman" w:cs="Times New Roman"/>
-        </w:rPr>
-        <w:t xml:space="preserve">: </w:t>
+      <w:r>
+        <w:rPr>
+          <w:rFonts w:ascii="Times New Roman" w:hAnsi="Times New Roman" w:cs="Times New Roman"/>
+        </w:rPr>
+        <w:t xml:space="preserve">test_tiles.config with astar manhattan: </w:t>
       </w:r>
     </w:p>
     <w:p>
@@ -2670,232 +2132,6 @@
     </w:p>
     <w:p>
       <w:pPr>
-        <w:ind w:left="360"/>
-        <w:jc w:val="both"/>
-        <w:rPr>
-          <w:rFonts w:ascii="Times New Roman" w:hAnsi="Times New Roman" w:cs="Times New Roman"/>
-        </w:rPr>
-      </w:pPr>
-    </w:p>
-    <w:p>
-      <w:pPr>
-        <w:ind w:left="360"/>
-        <w:jc w:val="both"/>
-        <w:rPr>
-          <w:rFonts w:ascii="Times New Roman" w:hAnsi="Times New Roman" w:cs="Times New Roman"/>
-        </w:rPr>
-      </w:pPr>
-    </w:p>
-    <w:p>
-      <w:pPr>
-        <w:ind w:left="360"/>
-        <w:jc w:val="both"/>
-        <w:rPr>
-          <w:rFonts w:ascii="Times New Roman" w:hAnsi="Times New Roman" w:cs="Times New Roman"/>
-        </w:rPr>
-      </w:pPr>
-    </w:p>
-    <w:p>
-      <w:pPr>
-        <w:ind w:left="360"/>
-        <w:jc w:val="both"/>
-        <w:rPr>
-          <w:rFonts w:ascii="Times New Roman" w:hAnsi="Times New Roman" w:cs="Times New Roman"/>
-        </w:rPr>
-      </w:pPr>
-    </w:p>
-    <w:p>
-      <w:pPr>
-        <w:ind w:left="360"/>
-        <w:jc w:val="both"/>
-        <w:rPr>
-          <w:rFonts w:ascii="Times New Roman" w:hAnsi="Times New Roman" w:cs="Times New Roman"/>
-        </w:rPr>
-      </w:pPr>
-    </w:p>
-    <w:p>
-      <w:pPr>
-        <w:ind w:left="360"/>
-        <w:jc w:val="both"/>
-        <w:rPr>
-          <w:rFonts w:ascii="Times New Roman" w:hAnsi="Times New Roman" w:cs="Times New Roman"/>
-        </w:rPr>
-      </w:pPr>
-    </w:p>
-    <w:p>
-      <w:pPr>
-        <w:ind w:left="360"/>
-        <w:jc w:val="both"/>
-        <w:rPr>
-          <w:rFonts w:ascii="Times New Roman" w:hAnsi="Times New Roman" w:cs="Times New Roman"/>
-        </w:rPr>
-      </w:pPr>
-    </w:p>
-    <w:p>
-      <w:pPr>
-        <w:ind w:left="360"/>
-        <w:jc w:val="both"/>
-        <w:rPr>
-          <w:rFonts w:ascii="Times New Roman" w:hAnsi="Times New Roman" w:cs="Times New Roman"/>
-        </w:rPr>
-      </w:pPr>
-    </w:p>
-    <w:p>
-      <w:pPr>
-        <w:ind w:left="360"/>
-        <w:jc w:val="both"/>
-        <w:rPr>
-          <w:rFonts w:ascii="Times New Roman" w:hAnsi="Times New Roman" w:cs="Times New Roman"/>
-        </w:rPr>
-      </w:pPr>
-    </w:p>
-    <w:p>
-      <w:pPr>
-        <w:ind w:left="360"/>
-        <w:jc w:val="both"/>
-        <w:rPr>
-          <w:rFonts w:ascii="Times New Roman" w:hAnsi="Times New Roman" w:cs="Times New Roman"/>
-        </w:rPr>
-      </w:pPr>
-    </w:p>
-    <w:p>
-      <w:pPr>
-        <w:ind w:left="360"/>
-        <w:jc w:val="both"/>
-        <w:rPr>
-          <w:rFonts w:ascii="Times New Roman" w:hAnsi="Times New Roman" w:cs="Times New Roman"/>
-        </w:rPr>
-      </w:pPr>
-    </w:p>
-    <w:p>
-      <w:pPr>
-        <w:ind w:left="360"/>
-        <w:jc w:val="both"/>
-        <w:rPr>
-          <w:rFonts w:ascii="Times New Roman" w:hAnsi="Times New Roman" w:cs="Times New Roman"/>
-        </w:rPr>
-      </w:pPr>
-    </w:p>
-    <w:p>
-      <w:pPr>
-        <w:ind w:left="360"/>
-        <w:jc w:val="both"/>
-        <w:rPr>
-          <w:rFonts w:ascii="Times New Roman" w:hAnsi="Times New Roman" w:cs="Times New Roman"/>
-        </w:rPr>
-      </w:pPr>
-    </w:p>
-    <w:p>
-      <w:pPr>
-        <w:ind w:left="360"/>
-        <w:jc w:val="both"/>
-        <w:rPr>
-          <w:rFonts w:ascii="Times New Roman" w:hAnsi="Times New Roman" w:cs="Times New Roman"/>
-        </w:rPr>
-      </w:pPr>
-    </w:p>
-    <w:p>
-      <w:pPr>
-        <w:ind w:left="360"/>
-        <w:jc w:val="both"/>
-        <w:rPr>
-          <w:rFonts w:ascii="Times New Roman" w:hAnsi="Times New Roman" w:cs="Times New Roman"/>
-        </w:rPr>
-      </w:pPr>
-    </w:p>
-    <w:p>
-      <w:pPr>
-        <w:ind w:left="360"/>
-        <w:jc w:val="both"/>
-        <w:rPr>
-          <w:rFonts w:ascii="Times New Roman" w:hAnsi="Times New Roman" w:cs="Times New Roman"/>
-        </w:rPr>
-      </w:pPr>
-    </w:p>
-    <w:p>
-      <w:pPr>
-        <w:ind w:left="360"/>
-        <w:jc w:val="both"/>
-        <w:rPr>
-          <w:rFonts w:ascii="Times New Roman" w:hAnsi="Times New Roman" w:cs="Times New Roman"/>
-        </w:rPr>
-      </w:pPr>
-    </w:p>
-    <w:p>
-      <w:pPr>
-        <w:ind w:left="360"/>
-        <w:jc w:val="both"/>
-        <w:rPr>
-          <w:rFonts w:ascii="Times New Roman" w:hAnsi="Times New Roman" w:cs="Times New Roman"/>
-        </w:rPr>
-      </w:pPr>
-    </w:p>
-    <w:p>
-      <w:pPr>
-        <w:ind w:left="360"/>
-        <w:jc w:val="both"/>
-        <w:rPr>
-          <w:rFonts w:ascii="Times New Roman" w:hAnsi="Times New Roman" w:cs="Times New Roman"/>
-        </w:rPr>
-      </w:pPr>
-    </w:p>
-    <w:p>
-      <w:pPr>
-        <w:ind w:left="360"/>
-        <w:jc w:val="both"/>
-        <w:rPr>
-          <w:rFonts w:ascii="Times New Roman" w:hAnsi="Times New Roman" w:cs="Times New Roman"/>
-        </w:rPr>
-      </w:pPr>
-    </w:p>
-    <w:p>
-      <w:pPr>
-        <w:ind w:left="360"/>
-        <w:jc w:val="both"/>
-        <w:rPr>
-          <w:rFonts w:ascii="Times New Roman" w:hAnsi="Times New Roman" w:cs="Times New Roman"/>
-        </w:rPr>
-      </w:pPr>
-    </w:p>
-    <w:p>
-      <w:pPr>
-        <w:ind w:left="360"/>
-        <w:jc w:val="both"/>
-        <w:rPr>
-          <w:rFonts w:ascii="Times New Roman" w:hAnsi="Times New Roman" w:cs="Times New Roman"/>
-        </w:rPr>
-      </w:pPr>
-    </w:p>
-    <w:p>
-      <w:pPr>
-        <w:ind w:left="360"/>
-        <w:jc w:val="both"/>
-        <w:rPr>
-          <w:rFonts w:ascii="Times New Roman" w:hAnsi="Times New Roman" w:cs="Times New Roman"/>
-        </w:rPr>
-      </w:pPr>
-    </w:p>
-    <w:p>
-      <w:pPr>
-        <w:ind w:left="360"/>
-        <w:jc w:val="both"/>
-        <w:rPr>
-          <w:rFonts w:ascii="Times New Roman" w:hAnsi="Times New Roman" w:cs="Times New Roman"/>
-        </w:rPr>
-      </w:pPr>
-    </w:p>
-    <w:p>
-      <w:pPr>
-        <w:ind w:left="360"/>
-        <w:jc w:val="both"/>
-        <w:rPr>
-          <w:rFonts w:ascii="Times New Roman" w:hAnsi="Times New Roman" w:cs="Times New Roman"/>
-        </w:rPr>
-      </w:pPr>
-    </w:p>
-    <w:p>
-      <w:pPr>
-        <w:ind w:left="360"/>
         <w:jc w:val="both"/>
         <w:rPr>
           <w:rFonts w:ascii="Times New Roman" w:hAnsi="Times New Roman" w:cs="Times New Roman"/>
@@ -2911,19 +2147,19 @@
           <wp:anchor distT="0" distB="0" distL="114300" distR="114300" simplePos="0" relativeHeight="251667456" behindDoc="1" locked="0" layoutInCell="1" allowOverlap="1">
             <wp:simplePos x="0" y="0"/>
             <wp:positionH relativeFrom="column">
-              <wp:posOffset>-33095</wp:posOffset>
+              <wp:posOffset>-104775</wp:posOffset>
             </wp:positionH>
             <wp:positionV relativeFrom="paragraph">
-              <wp:posOffset>639968</wp:posOffset>
+              <wp:posOffset>601345</wp:posOffset>
             </wp:positionV>
-            <wp:extent cx="5943600" cy="5490845"/>
-            <wp:effectExtent l="0" t="0" r="0" b="0"/>
+            <wp:extent cx="6040755" cy="4942205"/>
+            <wp:effectExtent l="0" t="0" r="4445" b="0"/>
             <wp:wrapTight wrapText="bothSides">
               <wp:wrapPolygon edited="0">
                 <wp:start x="0" y="0"/>
-                <wp:lineTo x="0" y="21533"/>
-                <wp:lineTo x="21554" y="21533"/>
-                <wp:lineTo x="21554" y="0"/>
+                <wp:lineTo x="0" y="21536"/>
+                <wp:lineTo x="21570" y="21536"/>
+                <wp:lineTo x="21570" y="0"/>
                 <wp:lineTo x="0" y="0"/>
               </wp:wrapPolygon>
             </wp:wrapTight>
@@ -2953,7 +2189,7 @@
                   <pic:spPr>
                     <a:xfrm>
                       <a:off x="0" y="0"/>
-                      <a:ext cx="5943600" cy="5490845"/>
+                      <a:ext cx="6040755" cy="4942205"/>
                     </a:xfrm>
                     <a:prstGeom prst="rect">
                       <a:avLst/>
@@ -2975,93 +2211,82 @@
         <w:rPr>
           <w:rFonts w:ascii="Times New Roman" w:hAnsi="Times New Roman" w:cs="Times New Roman"/>
         </w:rPr>
-        <w:t xml:space="preserve">BFS and </w:t>
-      </w:r>
-      <w:proofErr w:type="spellStart"/>
-      <w:r>
-        <w:rPr>
-          <w:rFonts w:ascii="Times New Roman" w:hAnsi="Times New Roman" w:cs="Times New Roman"/>
-        </w:rPr>
-        <w:t>astar</w:t>
-      </w:r>
-      <w:proofErr w:type="spellEnd"/>
-      <w:r>
-        <w:rPr>
-          <w:rFonts w:ascii="Times New Roman" w:hAnsi="Times New Roman" w:cs="Times New Roman"/>
-        </w:rPr>
-        <w:t xml:space="preserve"> with Misplaced Tiles Heuristic did not work for </w:t>
-      </w:r>
-      <w:proofErr w:type="spellStart"/>
-      <w:r>
-        <w:rPr>
-          <w:rFonts w:ascii="Times New Roman" w:hAnsi="Times New Roman" w:cs="Times New Roman"/>
-        </w:rPr>
-        <w:t>tiles.config</w:t>
-      </w:r>
-      <w:proofErr w:type="spellEnd"/>
-      <w:r>
-        <w:rPr>
-          <w:rFonts w:ascii="Times New Roman" w:hAnsi="Times New Roman" w:cs="Times New Roman"/>
-        </w:rPr>
-        <w:t xml:space="preserve"> file within the </w:t>
-      </w:r>
-      <w:proofErr w:type="gramStart"/>
-      <w:r>
-        <w:rPr>
-          <w:rFonts w:ascii="Times New Roman" w:hAnsi="Times New Roman" w:cs="Times New Roman"/>
-        </w:rPr>
-        <w:t>30 minute</w:t>
-      </w:r>
-      <w:proofErr w:type="gramEnd"/>
-      <w:r>
-        <w:rPr>
-          <w:rFonts w:ascii="Times New Roman" w:hAnsi="Times New Roman" w:cs="Times New Roman"/>
-        </w:rPr>
-        <w:t xml:space="preserve"> time frame. Only </w:t>
-      </w:r>
-      <w:proofErr w:type="spellStart"/>
-      <w:r>
-        <w:rPr>
-          <w:rFonts w:ascii="Times New Roman" w:hAnsi="Times New Roman" w:cs="Times New Roman"/>
-        </w:rPr>
-        <w:t>astar</w:t>
-      </w:r>
-      <w:proofErr w:type="spellEnd"/>
-      <w:r>
-        <w:rPr>
-          <w:rFonts w:ascii="Times New Roman" w:hAnsi="Times New Roman" w:cs="Times New Roman"/>
-        </w:rPr>
-        <w:t xml:space="preserve"> </w:t>
-      </w:r>
-      <w:proofErr w:type="spellStart"/>
-      <w:r>
-        <w:rPr>
-          <w:rFonts w:ascii="Times New Roman" w:hAnsi="Times New Roman" w:cs="Times New Roman"/>
-        </w:rPr>
-        <w:t>manhattan</w:t>
-      </w:r>
-      <w:proofErr w:type="spellEnd"/>
-      <w:r>
-        <w:rPr>
-          <w:rFonts w:ascii="Times New Roman" w:hAnsi="Times New Roman" w:cs="Times New Roman"/>
-        </w:rPr>
-        <w:t xml:space="preserve"> distance was able to finish in under 30 minutes. Results are found below:</w:t>
-      </w:r>
-    </w:p>
-    <w:p>
-      <w:pPr>
-        <w:ind w:left="360"/>
-        <w:jc w:val="both"/>
-        <w:rPr>
-          <w:rFonts w:ascii="Times New Roman" w:hAnsi="Times New Roman" w:cs="Times New Roman"/>
-        </w:rPr>
-      </w:pPr>
-    </w:p>
-    <w:p>
-      <w:pPr>
-        <w:jc w:val="both"/>
-        <w:rPr>
-          <w:rFonts w:ascii="Times New Roman" w:hAnsi="Times New Roman" w:cs="Times New Roman"/>
+        <w:t>B</w:t>
+      </w:r>
+      <w:r>
+        <w:rPr>
+          <w:rFonts w:ascii="Times New Roman" w:hAnsi="Times New Roman" w:cs="Times New Roman"/>
+        </w:rPr>
+        <w:t>FS and astar with Misplaced Tiles Heuristic did not work for tiles.config file within the 30 minute time frame. Only astar manhattan distance was able to finish in under 30 minutes. Results are found below</w:t>
+      </w:r>
+    </w:p>
+    <w:p>
+      <w:pPr>
+        <w:pStyle w:val="NormalWeb"/>
+        <w:spacing w:before="0" w:beforeAutospacing="0" w:after="0" w:afterAutospacing="0"/>
+        <w:textAlignment w:val="baseline"/>
+        <w:rPr>
+          <w:rFonts w:ascii="Arial" w:hAnsi="Arial" w:cs="Arial"/>
+          <w:b/>
+          <w:color w:val="000000"/>
+          <w:sz w:val="22"/>
+          <w:szCs w:val="22"/>
+        </w:rPr>
+      </w:pPr>
+    </w:p>
+    <w:p>
+      <w:pPr>
+        <w:pStyle w:val="NormalWeb"/>
+        <w:spacing w:before="0" w:beforeAutospacing="0" w:after="0" w:afterAutospacing="0"/>
+        <w:textAlignment w:val="baseline"/>
+        <w:rPr>
+          <w:rFonts w:ascii="Arial" w:hAnsi="Arial" w:cs="Arial"/>
+          <w:b/>
+          <w:color w:val="000000"/>
+          <w:sz w:val="22"/>
+          <w:szCs w:val="22"/>
+        </w:rPr>
+      </w:pPr>
+    </w:p>
+    <w:p>
+      <w:pPr>
+        <w:pStyle w:val="NormalWeb"/>
+        <w:spacing w:before="0" w:beforeAutospacing="0" w:after="0" w:afterAutospacing="0"/>
+        <w:textAlignment w:val="baseline"/>
+        <w:rPr>
+          <w:rFonts w:ascii="Arial" w:hAnsi="Arial" w:cs="Arial"/>
+          <w:b/>
+          <w:color w:val="000000"/>
+          <w:sz w:val="22"/>
+          <w:szCs w:val="22"/>
+        </w:rPr>
+      </w:pPr>
+    </w:p>
+    <w:p>
+      <w:pPr>
+        <w:pStyle w:val="NormalWeb"/>
+        <w:spacing w:before="0" w:beforeAutospacing="0" w:after="0" w:afterAutospacing="0"/>
+        <w:textAlignment w:val="baseline"/>
+        <w:rPr>
+          <w:rFonts w:ascii="Arial" w:hAnsi="Arial" w:cs="Arial"/>
+          <w:b/>
+          <w:color w:val="000000"/>
+          <w:sz w:val="22"/>
+          <w:szCs w:val="22"/>
+        </w:rPr>
+      </w:pPr>
+    </w:p>
+    <w:p>
+      <w:pPr>
+        <w:pStyle w:val="NormalWeb"/>
+        <w:spacing w:before="0" w:beforeAutospacing="0" w:after="0" w:afterAutospacing="0"/>
+        <w:textAlignment w:val="baseline"/>
+        <w:rPr>
+          <w:rFonts w:ascii="Arial" w:hAnsi="Arial" w:cs="Arial"/>
+          <w:b/>
+          <w:color w:val="000000"/>
+          <w:sz w:val="22"/>
+          <w:szCs w:val="22"/>
         </w:rPr>
       </w:pPr>
     </w:p>
@@ -3124,9 +2349,8 @@
           <w:sz w:val="22"/>
           <w:szCs w:val="22"/>
         </w:rPr>
-        <w:t xml:space="preserve">For each of the three puzzle types, what do you think is the best search </w:t>
-      </w:r>
-      <w:proofErr w:type="gramStart"/>
+        <w:t xml:space="preserve">For each of the three puzzle types, what do you think is the best search strategy, </w:t>
+      </w:r>
       <w:r>
         <w:rPr>
           <w:rFonts w:ascii="Arial" w:hAnsi="Arial" w:cs="Arial"/>
@@ -3135,28 +2359,7 @@
           <w:sz w:val="22"/>
           <w:szCs w:val="22"/>
         </w:rPr>
-        <w:t xml:space="preserve">strategy, </w:t>
-      </w:r>
-      <w:r>
-        <w:rPr>
-          <w:rFonts w:ascii="Arial" w:hAnsi="Arial" w:cs="Arial"/>
-          <w:b/>
-          <w:color w:val="000000"/>
-          <w:sz w:val="22"/>
-          <w:szCs w:val="22"/>
-        </w:rPr>
-        <w:t xml:space="preserve">  </w:t>
-      </w:r>
-      <w:proofErr w:type="gramEnd"/>
-      <w:r>
-        <w:rPr>
-          <w:rFonts w:ascii="Arial" w:hAnsi="Arial" w:cs="Arial"/>
-          <w:b/>
-          <w:color w:val="000000"/>
-          <w:sz w:val="22"/>
-          <w:szCs w:val="22"/>
-        </w:rPr>
-        <w:t xml:space="preserve">    </w:t>
+        <w:t xml:space="preserve">      </w:t>
       </w:r>
       <w:r>
         <w:rPr>
@@ -3233,6 +2436,153 @@
           <w:rFonts w:ascii="Times New Roman" w:hAnsi="Times New Roman" w:cs="Times New Roman"/>
         </w:rPr>
       </w:pPr>
+    </w:p>
+    <w:p>
+      <w:pPr>
+        <w:ind w:left="360"/>
+        <w:jc w:val="both"/>
+        <w:rPr>
+          <w:rFonts w:ascii="Times New Roman" w:hAnsi="Times New Roman" w:cs="Times New Roman"/>
+        </w:rPr>
+      </w:pPr>
+    </w:p>
+    <w:p>
+      <w:pPr>
+        <w:jc w:val="both"/>
+        <w:rPr>
+          <w:rFonts w:ascii="Times New Roman" w:hAnsi="Times New Roman" w:cs="Times New Roman"/>
+        </w:rPr>
+      </w:pPr>
+    </w:p>
+    <w:p>
+      <w:pPr>
+        <w:jc w:val="both"/>
+        <w:rPr>
+          <w:rFonts w:ascii="Times New Roman" w:hAnsi="Times New Roman" w:cs="Times New Roman"/>
+        </w:rPr>
+      </w:pPr>
+    </w:p>
+    <w:p>
+      <w:pPr>
+        <w:jc w:val="both"/>
+        <w:rPr>
+          <w:rFonts w:ascii="Times New Roman" w:hAnsi="Times New Roman" w:cs="Times New Roman"/>
+        </w:rPr>
+      </w:pPr>
+      <w:r>
+        <w:rPr>
+          <w:rFonts w:ascii="Times New Roman" w:hAnsi="Times New Roman" w:cs="Times New Roman"/>
+        </w:rPr>
+        <w:t>a)</w:t>
+      </w:r>
+    </w:p>
+    <w:p>
+      <w:pPr>
+        <w:jc w:val="both"/>
+        <w:rPr>
+          <w:rFonts w:ascii="Times New Roman" w:hAnsi="Times New Roman" w:cs="Times New Roman"/>
+        </w:rPr>
+      </w:pPr>
+      <w:r>
+        <w:rPr>
+          <w:rFonts w:ascii="Times New Roman" w:hAnsi="Times New Roman" w:cs="Times New Roman"/>
+        </w:rPr>
+        <w:t xml:space="preserve"> For the water jug pr</w:t>
+      </w:r>
+      <w:r>
+        <w:rPr>
+          <w:rFonts w:ascii="Times New Roman" w:hAnsi="Times New Roman" w:cs="Times New Roman"/>
+        </w:rPr>
+        <w:t xml:space="preserve">oblem using test_jugs.config, </w:t>
+      </w:r>
+      <w:r>
+        <w:rPr>
+          <w:rFonts w:ascii="Times New Roman" w:hAnsi="Times New Roman" w:cs="Times New Roman"/>
+        </w:rPr>
+        <w:t>Based on the data alone, DFS probably performed best.</w:t>
+      </w:r>
+      <w:r>
+        <w:rPr>
+          <w:rFonts w:ascii="Times New Roman" w:hAnsi="Times New Roman" w:cs="Times New Roman"/>
+        </w:rPr>
+        <w:t xml:space="preserve"> </w:t>
+      </w:r>
+      <w:r>
+        <w:rPr>
+          <w:rFonts w:ascii="Times New Roman" w:hAnsi="Times New Roman" w:cs="Times New Roman"/>
+        </w:rPr>
+        <w:t>D</w:t>
+      </w:r>
+      <w:r>
+        <w:rPr>
+          <w:rFonts w:ascii="Times New Roman" w:hAnsi="Times New Roman" w:cs="Times New Roman"/>
+        </w:rPr>
+        <w:t xml:space="preserve">FS is complete in this case because we have a finite state space, but it is not optimal. </w:t>
+      </w:r>
+      <w:r>
+        <w:rPr>
+          <w:rFonts w:ascii="Times New Roman" w:hAnsi="Times New Roman" w:cs="Times New Roman"/>
+        </w:rPr>
+        <w:t>The path found by DFS was indeed longer than the</w:t>
+      </w:r>
+      <w:r>
+        <w:rPr>
+          <w:rFonts w:ascii="Times New Roman" w:hAnsi="Times New Roman" w:cs="Times New Roman"/>
+        </w:rPr>
+        <w:t xml:space="preserve"> all the algorithms by</w:t>
+      </w:r>
+      <w:r>
+        <w:rPr>
+          <w:rFonts w:ascii="Times New Roman" w:hAnsi="Times New Roman" w:cs="Times New Roman"/>
+        </w:rPr>
+        <w:t xml:space="preserve"> a few nodes, but it saved on space because it did not use an explored list, while the other algorithms did. Further, based on the data, the time it took was almost as good as the Greedy algorithm, and, considering again that it didn’t use an explored list, DFS is probably better still. </w:t>
+      </w:r>
+      <w:r>
+        <w:rPr>
+          <w:rFonts w:ascii="Times New Roman" w:hAnsi="Times New Roman" w:cs="Times New Roman"/>
+        </w:rPr>
+        <w:t xml:space="preserve">The space complexity </w:t>
+      </w:r>
+      <w:r>
+        <w:rPr>
+          <w:rFonts w:ascii="Times New Roman" w:hAnsi="Times New Roman" w:cs="Times New Roman"/>
+        </w:rPr>
+        <w:t>of D</w:t>
+      </w:r>
+      <w:r>
+        <w:rPr>
+          <w:rFonts w:ascii="Times New Roman" w:hAnsi="Times New Roman" w:cs="Times New Roman"/>
+        </w:rPr>
+        <w:t xml:space="preserve">FS here is better than all the other algorithms. </w:t>
+      </w:r>
+    </w:p>
+    <w:p>
+      <w:pPr>
+        <w:jc w:val="both"/>
+        <w:rPr>
+          <w:rFonts w:ascii="Times New Roman" w:hAnsi="Times New Roman" w:cs="Times New Roman"/>
+        </w:rPr>
+      </w:pPr>
+    </w:p>
+    <w:p>
+      <w:pPr>
+        <w:jc w:val="both"/>
+        <w:rPr>
+          <w:rFonts w:ascii="Times New Roman" w:hAnsi="Times New Roman" w:cs="Times New Roman"/>
+        </w:rPr>
+      </w:pPr>
+      <w:r>
+        <w:rPr>
+          <w:rFonts w:ascii="Times New Roman" w:hAnsi="Times New Roman" w:cs="Times New Roman"/>
+        </w:rPr>
+        <w:t xml:space="preserve">For the city planning problem using test_cities.config, the greedy algorithm using the Euclidean heuristic was the best performer. </w:t>
+      </w:r>
+      <w:r>
+        <w:rPr>
+          <w:rFonts w:ascii="Times New Roman" w:hAnsi="Times New Roman" w:cs="Times New Roman"/>
+        </w:rPr>
+        <w:t>Greedy performed better than the other algorithms in terms of time and space</w:t>
+      </w:r>
       <w:bookmarkStart w:id="0" w:name="_GoBack"/>
       <w:bookmarkEnd w:id="0"/>
     </w:p>
@@ -3299,6 +2649,11 @@
         <w:docPartUnique/>
       </w:docPartObj>
     </w:sdtPr>
+    <w:sdtEndPr>
+      <w:rPr>
+        <w:rStyle w:val="PageNumber"/>
+      </w:rPr>
+    </w:sdtEndPr>
     <w:sdtContent>
       <w:p>
         <w:pPr>
@@ -3351,6 +2706,11 @@
         <w:docPartUnique/>
       </w:docPartObj>
     </w:sdtPr>
+    <w:sdtEndPr>
+      <w:rPr>
+        <w:rStyle w:val="PageNumber"/>
+      </w:rPr>
+    </w:sdtEndPr>
     <w:sdtContent>
       <w:p>
         <w:pPr>
@@ -3584,6 +2944,95 @@
     </w:lvl>
   </w:abstractNum>
   <w:abstractNum w:abstractNumId="2" w15:restartNumberingAfterBreak="0">
+    <w:nsid w:val="246F5F7A"/>
+    <w:multiLevelType w:val="hybridMultilevel"/>
+    <w:tmpl w:val="F34072DE"/>
+    <w:lvl w:ilvl="0" w:tplc="48682190">
+      <w:start w:val="1"/>
+      <w:numFmt w:val="upperLetter"/>
+      <w:lvlText w:val="%1)"/>
+      <w:lvlJc w:val="left"/>
+      <w:pPr>
+        <w:ind w:left="720" w:hanging="360"/>
+      </w:pPr>
+      <w:rPr>
+        <w:rFonts w:hint="default"/>
+      </w:rPr>
+    </w:lvl>
+    <w:lvl w:ilvl="1" w:tplc="04090019" w:tentative="1">
+      <w:start w:val="1"/>
+      <w:numFmt w:val="lowerLetter"/>
+      <w:lvlText w:val="%2."/>
+      <w:lvlJc w:val="left"/>
+      <w:pPr>
+        <w:ind w:left="1440" w:hanging="360"/>
+      </w:pPr>
+    </w:lvl>
+    <w:lvl w:ilvl="2" w:tplc="0409001B" w:tentative="1">
+      <w:start w:val="1"/>
+      <w:numFmt w:val="lowerRoman"/>
+      <w:lvlText w:val="%3."/>
+      <w:lvlJc w:val="right"/>
+      <w:pPr>
+        <w:ind w:left="2160" w:hanging="180"/>
+      </w:pPr>
+    </w:lvl>
+    <w:lvl w:ilvl="3" w:tplc="0409000F" w:tentative="1">
+      <w:start w:val="1"/>
+      <w:numFmt w:val="decimal"/>
+      <w:lvlText w:val="%4."/>
+      <w:lvlJc w:val="left"/>
+      <w:pPr>
+        <w:ind w:left="2880" w:hanging="360"/>
+      </w:pPr>
+    </w:lvl>
+    <w:lvl w:ilvl="4" w:tplc="04090019" w:tentative="1">
+      <w:start w:val="1"/>
+      <w:numFmt w:val="lowerLetter"/>
+      <w:lvlText w:val="%5."/>
+      <w:lvlJc w:val="left"/>
+      <w:pPr>
+        <w:ind w:left="3600" w:hanging="360"/>
+      </w:pPr>
+    </w:lvl>
+    <w:lvl w:ilvl="5" w:tplc="0409001B" w:tentative="1">
+      <w:start w:val="1"/>
+      <w:numFmt w:val="lowerRoman"/>
+      <w:lvlText w:val="%6."/>
+      <w:lvlJc w:val="right"/>
+      <w:pPr>
+        <w:ind w:left="4320" w:hanging="180"/>
+      </w:pPr>
+    </w:lvl>
+    <w:lvl w:ilvl="6" w:tplc="0409000F" w:tentative="1">
+      <w:start w:val="1"/>
+      <w:numFmt w:val="decimal"/>
+      <w:lvlText w:val="%7."/>
+      <w:lvlJc w:val="left"/>
+      <w:pPr>
+        <w:ind w:left="5040" w:hanging="360"/>
+      </w:pPr>
+    </w:lvl>
+    <w:lvl w:ilvl="7" w:tplc="04090019" w:tentative="1">
+      <w:start w:val="1"/>
+      <w:numFmt w:val="lowerLetter"/>
+      <w:lvlText w:val="%8."/>
+      <w:lvlJc w:val="left"/>
+      <w:pPr>
+        <w:ind w:left="5760" w:hanging="360"/>
+      </w:pPr>
+    </w:lvl>
+    <w:lvl w:ilvl="8" w:tplc="0409001B" w:tentative="1">
+      <w:start w:val="1"/>
+      <w:numFmt w:val="lowerRoman"/>
+      <w:lvlText w:val="%9."/>
+      <w:lvlJc w:val="right"/>
+      <w:pPr>
+        <w:ind w:left="6480" w:hanging="180"/>
+      </w:pPr>
+    </w:lvl>
+  </w:abstractNum>
+  <w:abstractNum w:abstractNumId="3" w15:restartNumberingAfterBreak="0">
     <w:nsid w:val="52FB3563"/>
     <w:multiLevelType w:val="multilevel"/>
     <w:tmpl w:val="A920BEEE"/>
@@ -3696,7 +3145,7 @@
       </w:pPr>
     </w:lvl>
   </w:abstractNum>
-  <w:abstractNum w:abstractNumId="3" w15:restartNumberingAfterBreak="0">
+  <w:abstractNum w:abstractNumId="4" w15:restartNumberingAfterBreak="0">
     <w:nsid w:val="68D50CF3"/>
     <w:multiLevelType w:val="hybridMultilevel"/>
     <w:tmpl w:val="811EE55E"/>
@@ -3785,7 +3234,7 @@
       </w:pPr>
     </w:lvl>
   </w:abstractNum>
-  <w:abstractNum w:abstractNumId="4" w15:restartNumberingAfterBreak="0">
+  <w:abstractNum w:abstractNumId="5" w15:restartNumberingAfterBreak="0">
     <w:nsid w:val="751B5EDA"/>
     <w:multiLevelType w:val="hybridMultilevel"/>
     <w:tmpl w:val="732854A4"/>
@@ -3874,7 +3323,7 @@
       </w:pPr>
     </w:lvl>
   </w:abstractNum>
-  <w:abstractNum w:abstractNumId="5" w15:restartNumberingAfterBreak="0">
+  <w:abstractNum w:abstractNumId="6" w15:restartNumberingAfterBreak="0">
     <w:nsid w:val="7EC92A57"/>
     <w:multiLevelType w:val="hybridMultilevel"/>
     <w:tmpl w:val="A4B0888C"/>
@@ -3967,16 +3416,16 @@
     <w:abstractNumId w:val="1"/>
   </w:num>
   <w:num w:numId="2">
-    <w:abstractNumId w:val="5"/>
+    <w:abstractNumId w:val="6"/>
   </w:num>
   <w:num w:numId="3">
     <w:abstractNumId w:val="0"/>
   </w:num>
   <w:num w:numId="4">
-    <w:abstractNumId w:val="2"/>
+    <w:abstractNumId w:val="3"/>
   </w:num>
   <w:num w:numId="5">
-    <w:abstractNumId w:val="2"/>
+    <w:abstractNumId w:val="3"/>
     <w:lvlOverride w:ilvl="1">
       <w:lvl w:ilvl="1">
         <w:numFmt w:val="lowerLetter"/>
@@ -3986,10 +3435,13 @@
     </w:lvlOverride>
   </w:num>
   <w:num w:numId="6">
-    <w:abstractNumId w:val="3"/>
+    <w:abstractNumId w:val="4"/>
   </w:num>
   <w:num w:numId="7">
-    <w:abstractNumId w:val="4"/>
+    <w:abstractNumId w:val="5"/>
+  </w:num>
+  <w:num w:numId="8">
+    <w:abstractNumId w:val="2"/>
   </w:num>
 </w:numbering>
 </file>

</xml_diff>

<commit_message>
Added finished report and pdf version.
</commit_message>
<xml_diff>
--- a/Project1/Project1Report.docx
+++ b/Project1/Project1Report.docx
@@ -27,7 +27,7 @@
         <w:rPr>
           <w:rFonts w:ascii="Times New Roman" w:hAnsi="Times New Roman" w:cs="Times New Roman"/>
         </w:rPr>
-        <w:t xml:space="preserve">CS 1571 </w:t>
+        <w:t>CS 1571 – Artificial Intelligence</w:t>
       </w:r>
     </w:p>
     <w:p>
@@ -164,7 +164,21 @@
           <w:rFonts w:ascii="Times New Roman" w:eastAsia="Times New Roman" w:hAnsi="Times New Roman" w:cs="Times New Roman"/>
           <w:color w:val="000000"/>
         </w:rPr>
-        <w:t xml:space="preserve">: Macbook Pro </w:t>
+        <w:t xml:space="preserve">: </w:t>
+      </w:r>
+      <w:r>
+        <w:rPr>
+          <w:rFonts w:ascii="Times New Roman" w:eastAsia="Times New Roman" w:hAnsi="Times New Roman" w:cs="Times New Roman"/>
+          <w:color w:val="000000"/>
+        </w:rPr>
+        <w:t>MacBook</w:t>
+      </w:r>
+      <w:r>
+        <w:rPr>
+          <w:rFonts w:ascii="Times New Roman" w:eastAsia="Times New Roman" w:hAnsi="Times New Roman" w:cs="Times New Roman"/>
+          <w:color w:val="000000"/>
+        </w:rPr>
+        <w:t xml:space="preserve"> Pro </w:t>
       </w:r>
       <w:r>
         <w:rPr>
@@ -258,6 +272,556 @@
           <w:color w:val="000000"/>
         </w:rPr>
         <w:t>: macOS Mojave version 10.14</w:t>
+      </w:r>
+    </w:p>
+    <w:p>
+      <w:pPr>
+        <w:jc w:val="both"/>
+        <w:rPr>
+          <w:rFonts w:ascii="Times New Roman" w:eastAsia="Times New Roman" w:hAnsi="Times New Roman" w:cs="Times New Roman"/>
+          <w:color w:val="000000"/>
+        </w:rPr>
+      </w:pPr>
+    </w:p>
+    <w:p>
+      <w:pPr>
+        <w:jc w:val="both"/>
+        <w:rPr>
+          <w:rFonts w:ascii="Times New Roman" w:eastAsia="Times New Roman" w:hAnsi="Times New Roman" w:cs="Times New Roman"/>
+          <w:color w:val="000000"/>
+        </w:rPr>
+      </w:pPr>
+      <w:r>
+        <w:rPr>
+          <w:rFonts w:ascii="Times New Roman" w:eastAsia="Times New Roman" w:hAnsi="Times New Roman" w:cs="Times New Roman"/>
+          <w:color w:val="000000"/>
+        </w:rPr>
+        <w:t>To run the program, type the following in the command line:</w:t>
+      </w:r>
+    </w:p>
+    <w:p>
+      <w:pPr>
+        <w:jc w:val="both"/>
+        <w:rPr>
+          <w:rFonts w:ascii="Times New Roman" w:eastAsia="Times New Roman" w:hAnsi="Times New Roman" w:cs="Times New Roman"/>
+          <w:b/>
+          <w:color w:val="000000"/>
+        </w:rPr>
+      </w:pPr>
+      <w:r>
+        <w:rPr>
+          <w:rFonts w:ascii="Times New Roman" w:eastAsia="Times New Roman" w:hAnsi="Times New Roman" w:cs="Times New Roman"/>
+          <w:b/>
+          <w:color w:val="000000"/>
+        </w:rPr>
+        <w:t>python puzzlesolver.py XXX.config YYY ZZZ</w:t>
+      </w:r>
+    </w:p>
+    <w:p>
+      <w:pPr>
+        <w:jc w:val="both"/>
+        <w:rPr>
+          <w:rFonts w:ascii="Times New Roman" w:eastAsia="Times New Roman" w:hAnsi="Times New Roman" w:cs="Times New Roman"/>
+          <w:color w:val="000000"/>
+        </w:rPr>
+      </w:pPr>
+    </w:p>
+    <w:p>
+      <w:pPr>
+        <w:jc w:val="both"/>
+        <w:rPr>
+          <w:rFonts w:ascii="Times New Roman" w:eastAsia="Times New Roman" w:hAnsi="Times New Roman" w:cs="Times New Roman"/>
+          <w:color w:val="000000"/>
+        </w:rPr>
+      </w:pPr>
+      <w:r>
+        <w:rPr>
+          <w:rFonts w:ascii="Times New Roman" w:eastAsia="Times New Roman" w:hAnsi="Times New Roman" w:cs="Times New Roman"/>
+          <w:b/>
+          <w:color w:val="000000"/>
+        </w:rPr>
+        <w:t>XXX</w:t>
+      </w:r>
+      <w:r>
+        <w:rPr>
+          <w:rFonts w:ascii="Times New Roman" w:eastAsia="Times New Roman" w:hAnsi="Times New Roman" w:cs="Times New Roman"/>
+          <w:color w:val="000000"/>
+        </w:rPr>
+        <w:t xml:space="preserve"> = name of the config file</w:t>
+      </w:r>
+    </w:p>
+    <w:p>
+      <w:pPr>
+        <w:jc w:val="both"/>
+        <w:rPr>
+          <w:rFonts w:ascii="Times New Roman" w:eastAsia="Times New Roman" w:hAnsi="Times New Roman" w:cs="Times New Roman"/>
+          <w:color w:val="000000"/>
+        </w:rPr>
+      </w:pPr>
+      <w:r>
+        <w:rPr>
+          <w:rFonts w:ascii="Times New Roman" w:eastAsia="Times New Roman" w:hAnsi="Times New Roman" w:cs="Times New Roman"/>
+          <w:b/>
+          <w:color w:val="000000"/>
+        </w:rPr>
+        <w:t>YYY</w:t>
+      </w:r>
+      <w:r>
+        <w:rPr>
+          <w:rFonts w:ascii="Times New Roman" w:eastAsia="Times New Roman" w:hAnsi="Times New Roman" w:cs="Times New Roman"/>
+          <w:color w:val="000000"/>
+        </w:rPr>
+        <w:t xml:space="preserve"> =</w:t>
+      </w:r>
+      <w:r>
+        <w:rPr>
+          <w:rFonts w:ascii="Times New Roman" w:eastAsia="Times New Roman" w:hAnsi="Times New Roman" w:cs="Times New Roman"/>
+          <w:color w:val="000000"/>
+        </w:rPr>
+        <w:t xml:space="preserve"> algorithm name</w:t>
+      </w:r>
+      <w:r>
+        <w:rPr>
+          <w:rFonts w:ascii="Times New Roman" w:eastAsia="Times New Roman" w:hAnsi="Times New Roman" w:cs="Times New Roman"/>
+          <w:color w:val="000000"/>
+        </w:rPr>
+        <w:t>. Can be one of the following: “</w:t>
+      </w:r>
+      <w:r>
+        <w:rPr>
+          <w:rFonts w:ascii="Times New Roman" w:eastAsia="Times New Roman" w:hAnsi="Times New Roman" w:cs="Times New Roman"/>
+          <w:b/>
+          <w:color w:val="000000"/>
+        </w:rPr>
+        <w:t>bfs</w:t>
+      </w:r>
+      <w:r>
+        <w:rPr>
+          <w:rFonts w:ascii="Times New Roman" w:eastAsia="Times New Roman" w:hAnsi="Times New Roman" w:cs="Times New Roman"/>
+          <w:color w:val="000000"/>
+        </w:rPr>
+        <w:t>”, “</w:t>
+      </w:r>
+      <w:r>
+        <w:rPr>
+          <w:rFonts w:ascii="Times New Roman" w:eastAsia="Times New Roman" w:hAnsi="Times New Roman" w:cs="Times New Roman"/>
+          <w:b/>
+          <w:color w:val="000000"/>
+        </w:rPr>
+        <w:t>dfs</w:t>
+      </w:r>
+      <w:r>
+        <w:rPr>
+          <w:rFonts w:ascii="Times New Roman" w:eastAsia="Times New Roman" w:hAnsi="Times New Roman" w:cs="Times New Roman"/>
+          <w:color w:val="000000"/>
+        </w:rPr>
+        <w:t>”, “</w:t>
+      </w:r>
+      <w:r>
+        <w:rPr>
+          <w:rFonts w:ascii="Times New Roman" w:eastAsia="Times New Roman" w:hAnsi="Times New Roman" w:cs="Times New Roman"/>
+          <w:b/>
+          <w:color w:val="000000"/>
+        </w:rPr>
+        <w:t>unico</w:t>
+      </w:r>
+      <w:r>
+        <w:rPr>
+          <w:rFonts w:ascii="Times New Roman" w:eastAsia="Times New Roman" w:hAnsi="Times New Roman" w:cs="Times New Roman"/>
+          <w:b/>
+          <w:color w:val="000000"/>
+        </w:rPr>
+        <w:t>st</w:t>
+      </w:r>
+      <w:r>
+        <w:rPr>
+          <w:rFonts w:ascii="Times New Roman" w:eastAsia="Times New Roman" w:hAnsi="Times New Roman" w:cs="Times New Roman"/>
+          <w:color w:val="000000"/>
+        </w:rPr>
+        <w:t>”, “</w:t>
+      </w:r>
+      <w:r>
+        <w:rPr>
+          <w:rFonts w:ascii="Times New Roman" w:eastAsia="Times New Roman" w:hAnsi="Times New Roman" w:cs="Times New Roman"/>
+          <w:b/>
+          <w:color w:val="000000"/>
+        </w:rPr>
+        <w:t>greedy</w:t>
+      </w:r>
+      <w:r>
+        <w:rPr>
+          <w:rFonts w:ascii="Times New Roman" w:eastAsia="Times New Roman" w:hAnsi="Times New Roman" w:cs="Times New Roman"/>
+          <w:color w:val="000000"/>
+        </w:rPr>
+        <w:t>”, “</w:t>
+      </w:r>
+      <w:r>
+        <w:rPr>
+          <w:rFonts w:ascii="Times New Roman" w:eastAsia="Times New Roman" w:hAnsi="Times New Roman" w:cs="Times New Roman"/>
+          <w:b/>
+          <w:color w:val="000000"/>
+        </w:rPr>
+        <w:t>astar</w:t>
+      </w:r>
+      <w:r>
+        <w:rPr>
+          <w:rFonts w:ascii="Times New Roman" w:eastAsia="Times New Roman" w:hAnsi="Times New Roman" w:cs="Times New Roman"/>
+          <w:color w:val="000000"/>
+        </w:rPr>
+        <w:t>”</w:t>
+      </w:r>
+    </w:p>
+    <w:p>
+      <w:pPr>
+        <w:jc w:val="both"/>
+        <w:rPr>
+          <w:rFonts w:ascii="Times New Roman" w:eastAsia="Times New Roman" w:hAnsi="Times New Roman" w:cs="Times New Roman"/>
+          <w:color w:val="000000"/>
+        </w:rPr>
+      </w:pPr>
+      <w:r>
+        <w:rPr>
+          <w:rFonts w:ascii="Times New Roman" w:eastAsia="Times New Roman" w:hAnsi="Times New Roman" w:cs="Times New Roman"/>
+          <w:b/>
+          <w:color w:val="000000"/>
+        </w:rPr>
+        <w:t>ZZZ</w:t>
+      </w:r>
+      <w:r>
+        <w:rPr>
+          <w:rFonts w:ascii="Times New Roman" w:eastAsia="Times New Roman" w:hAnsi="Times New Roman" w:cs="Times New Roman"/>
+          <w:color w:val="000000"/>
+        </w:rPr>
+        <w:t xml:space="preserve"> = optional heuristic, to be used for </w:t>
+      </w:r>
+      <w:r>
+        <w:rPr>
+          <w:rFonts w:ascii="Times New Roman" w:eastAsia="Times New Roman" w:hAnsi="Times New Roman" w:cs="Times New Roman"/>
+          <w:color w:val="000000"/>
+        </w:rPr>
+        <w:t xml:space="preserve">greedy and astar algorithms. Can be one of the following values: </w:t>
+      </w:r>
+    </w:p>
+    <w:p>
+      <w:pPr>
+        <w:jc w:val="both"/>
+        <w:rPr>
+          <w:rFonts w:ascii="Times New Roman" w:eastAsia="Times New Roman" w:hAnsi="Times New Roman" w:cs="Times New Roman"/>
+          <w:color w:val="000000"/>
+        </w:rPr>
+      </w:pPr>
+      <w:r>
+        <w:rPr>
+          <w:rFonts w:ascii="Times New Roman" w:eastAsia="Times New Roman" w:hAnsi="Times New Roman" w:cs="Times New Roman"/>
+          <w:color w:val="000000"/>
+        </w:rPr>
+        <w:tab/>
+        <w:t xml:space="preserve">For water jugs </w:t>
+      </w:r>
+      <w:r>
+        <w:rPr>
+          <w:rFonts w:ascii="Times New Roman" w:eastAsia="Times New Roman" w:hAnsi="Times New Roman" w:cs="Times New Roman"/>
+          <w:color w:val="000000"/>
+        </w:rPr>
+        <w:tab/>
+      </w:r>
+      <w:r>
+        <w:rPr>
+          <w:rFonts w:ascii="Times New Roman" w:eastAsia="Times New Roman" w:hAnsi="Times New Roman" w:cs="Times New Roman"/>
+          <w:color w:val="000000"/>
+        </w:rPr>
+        <w:sym w:font="Wingdings" w:char="F0E0"/>
+      </w:r>
+      <w:r>
+        <w:rPr>
+          <w:rFonts w:ascii="Times New Roman" w:eastAsia="Times New Roman" w:hAnsi="Times New Roman" w:cs="Times New Roman"/>
+          <w:color w:val="000000"/>
+        </w:rPr>
+        <w:t xml:space="preserve"> “</w:t>
+      </w:r>
+      <w:r>
+        <w:rPr>
+          <w:rFonts w:ascii="Times New Roman" w:eastAsia="Times New Roman" w:hAnsi="Times New Roman" w:cs="Times New Roman"/>
+          <w:b/>
+          <w:color w:val="000000"/>
+        </w:rPr>
+        <w:t>proximity</w:t>
+      </w:r>
+      <w:r>
+        <w:rPr>
+          <w:rFonts w:ascii="Times New Roman" w:eastAsia="Times New Roman" w:hAnsi="Times New Roman" w:cs="Times New Roman"/>
+          <w:color w:val="000000"/>
+        </w:rPr>
+        <w:t>”</w:t>
+      </w:r>
+    </w:p>
+    <w:p>
+      <w:pPr>
+        <w:jc w:val="both"/>
+        <w:rPr>
+          <w:rFonts w:ascii="Times New Roman" w:eastAsia="Times New Roman" w:hAnsi="Times New Roman" w:cs="Times New Roman"/>
+          <w:color w:val="000000"/>
+        </w:rPr>
+      </w:pPr>
+      <w:r>
+        <w:rPr>
+          <w:rFonts w:ascii="Times New Roman" w:eastAsia="Times New Roman" w:hAnsi="Times New Roman" w:cs="Times New Roman"/>
+          <w:color w:val="000000"/>
+        </w:rPr>
+        <w:tab/>
+        <w:t xml:space="preserve">For path finding cities </w:t>
+      </w:r>
+      <w:r>
+        <w:rPr>
+          <w:rFonts w:ascii="Times New Roman" w:eastAsia="Times New Roman" w:hAnsi="Times New Roman" w:cs="Times New Roman"/>
+          <w:color w:val="000000"/>
+        </w:rPr>
+        <w:sym w:font="Wingdings" w:char="F0E0"/>
+      </w:r>
+      <w:r>
+        <w:rPr>
+          <w:rFonts w:ascii="Times New Roman" w:eastAsia="Times New Roman" w:hAnsi="Times New Roman" w:cs="Times New Roman"/>
+          <w:color w:val="000000"/>
+        </w:rPr>
+        <w:t xml:space="preserve"> “</w:t>
+      </w:r>
+      <w:r>
+        <w:rPr>
+          <w:rFonts w:ascii="Times New Roman" w:eastAsia="Times New Roman" w:hAnsi="Times New Roman" w:cs="Times New Roman"/>
+          <w:b/>
+          <w:color w:val="000000"/>
+        </w:rPr>
+        <w:t>e</w:t>
+      </w:r>
+      <w:r>
+        <w:rPr>
+          <w:rFonts w:ascii="Times New Roman" w:eastAsia="Times New Roman" w:hAnsi="Times New Roman" w:cs="Times New Roman"/>
+          <w:b/>
+          <w:color w:val="000000"/>
+        </w:rPr>
+        <w:t>uclidean</w:t>
+      </w:r>
+      <w:r>
+        <w:rPr>
+          <w:rFonts w:ascii="Times New Roman" w:eastAsia="Times New Roman" w:hAnsi="Times New Roman" w:cs="Times New Roman"/>
+          <w:color w:val="000000"/>
+        </w:rPr>
+        <w:t>”</w:t>
+      </w:r>
+    </w:p>
+    <w:p>
+      <w:pPr>
+        <w:jc w:val="both"/>
+        <w:rPr>
+          <w:rFonts w:ascii="Times New Roman" w:eastAsia="Times New Roman" w:hAnsi="Times New Roman" w:cs="Times New Roman"/>
+          <w:color w:val="000000"/>
+        </w:rPr>
+      </w:pPr>
+      <w:r>
+        <w:rPr>
+          <w:rFonts w:ascii="Times New Roman" w:eastAsia="Times New Roman" w:hAnsi="Times New Roman" w:cs="Times New Roman"/>
+          <w:color w:val="000000"/>
+        </w:rPr>
+        <w:tab/>
+        <w:t xml:space="preserve">For tiles </w:t>
+      </w:r>
+      <w:r>
+        <w:rPr>
+          <w:rFonts w:ascii="Times New Roman" w:eastAsia="Times New Roman" w:hAnsi="Times New Roman" w:cs="Times New Roman"/>
+          <w:color w:val="000000"/>
+        </w:rPr>
+        <w:tab/>
+      </w:r>
+      <w:r>
+        <w:rPr>
+          <w:rFonts w:ascii="Times New Roman" w:eastAsia="Times New Roman" w:hAnsi="Times New Roman" w:cs="Times New Roman"/>
+          <w:color w:val="000000"/>
+        </w:rPr>
+        <w:tab/>
+      </w:r>
+      <w:r>
+        <w:rPr>
+          <w:rFonts w:ascii="Times New Roman" w:eastAsia="Times New Roman" w:hAnsi="Times New Roman" w:cs="Times New Roman"/>
+          <w:color w:val="000000"/>
+        </w:rPr>
+        <w:sym w:font="Wingdings" w:char="F0E0"/>
+      </w:r>
+      <w:r>
+        <w:rPr>
+          <w:rFonts w:ascii="Times New Roman" w:eastAsia="Times New Roman" w:hAnsi="Times New Roman" w:cs="Times New Roman"/>
+          <w:color w:val="000000"/>
+        </w:rPr>
+        <w:t xml:space="preserve"> “</w:t>
+      </w:r>
+      <w:r>
+        <w:rPr>
+          <w:rFonts w:ascii="Times New Roman" w:eastAsia="Times New Roman" w:hAnsi="Times New Roman" w:cs="Times New Roman"/>
+          <w:b/>
+          <w:color w:val="000000"/>
+        </w:rPr>
+        <w:t>misplaced</w:t>
+      </w:r>
+      <w:r>
+        <w:rPr>
+          <w:rFonts w:ascii="Times New Roman" w:eastAsia="Times New Roman" w:hAnsi="Times New Roman" w:cs="Times New Roman"/>
+          <w:color w:val="000000"/>
+        </w:rPr>
+        <w:t>” or “</w:t>
+      </w:r>
+      <w:r>
+        <w:rPr>
+          <w:rFonts w:ascii="Times New Roman" w:eastAsia="Times New Roman" w:hAnsi="Times New Roman" w:cs="Times New Roman"/>
+          <w:b/>
+          <w:color w:val="000000"/>
+        </w:rPr>
+        <w:t>manhattan</w:t>
+      </w:r>
+      <w:r>
+        <w:rPr>
+          <w:rFonts w:ascii="Times New Roman" w:eastAsia="Times New Roman" w:hAnsi="Times New Roman" w:cs="Times New Roman"/>
+          <w:color w:val="000000"/>
+        </w:rPr>
+        <w:t>”</w:t>
+      </w:r>
+    </w:p>
+    <w:p>
+      <w:pPr>
+        <w:jc w:val="both"/>
+        <w:rPr>
+          <w:rFonts w:ascii="Times New Roman" w:eastAsia="Times New Roman" w:hAnsi="Times New Roman" w:cs="Times New Roman"/>
+          <w:color w:val="000000"/>
+        </w:rPr>
+      </w:pPr>
+    </w:p>
+    <w:p>
+      <w:pPr>
+        <w:jc w:val="both"/>
+        <w:rPr>
+          <w:rFonts w:ascii="Times New Roman" w:eastAsia="Times New Roman" w:hAnsi="Times New Roman" w:cs="Times New Roman"/>
+          <w:color w:val="000000"/>
+        </w:rPr>
+      </w:pPr>
+      <w:r>
+        <w:rPr>
+          <w:rFonts w:ascii="Times New Roman" w:eastAsia="Times New Roman" w:hAnsi="Times New Roman" w:cs="Times New Roman"/>
+          <w:color w:val="000000"/>
+        </w:rPr>
+        <w:t>Example runs:</w:t>
+      </w:r>
+    </w:p>
+    <w:p>
+      <w:pPr>
+        <w:jc w:val="both"/>
+        <w:rPr>
+          <w:rFonts w:ascii="Times New Roman" w:eastAsia="Times New Roman" w:hAnsi="Times New Roman" w:cs="Times New Roman"/>
+          <w:color w:val="000000"/>
+        </w:rPr>
+      </w:pPr>
+      <w:r>
+        <w:rPr>
+          <w:rFonts w:ascii="Times New Roman" w:eastAsia="Times New Roman" w:hAnsi="Times New Roman" w:cs="Times New Roman"/>
+          <w:color w:val="000000"/>
+        </w:rPr>
+        <w:t>To run the cities puzzle with the Euclidean heuristic and astar algorithm, type:</w:t>
+      </w:r>
+    </w:p>
+    <w:p>
+      <w:pPr>
+        <w:jc w:val="both"/>
+        <w:rPr>
+          <w:rFonts w:ascii="Times New Roman" w:eastAsia="Times New Roman" w:hAnsi="Times New Roman" w:cs="Times New Roman"/>
+          <w:i/>
+          <w:color w:val="000000"/>
+        </w:rPr>
+      </w:pPr>
+      <w:r>
+        <w:rPr>
+          <w:rFonts w:ascii="Times New Roman" w:eastAsia="Times New Roman" w:hAnsi="Times New Roman" w:cs="Times New Roman"/>
+          <w:i/>
+          <w:color w:val="000000"/>
+        </w:rPr>
+        <w:t>python puzzlesolver.py test_cities.config</w:t>
+      </w:r>
+      <w:r>
+        <w:rPr>
+          <w:rFonts w:ascii="Times New Roman" w:eastAsia="Times New Roman" w:hAnsi="Times New Roman" w:cs="Times New Roman"/>
+          <w:i/>
+          <w:color w:val="000000"/>
+        </w:rPr>
+        <w:t xml:space="preserve"> astar euclidean</w:t>
+      </w:r>
+    </w:p>
+    <w:p>
+      <w:pPr>
+        <w:jc w:val="both"/>
+        <w:rPr>
+          <w:rFonts w:ascii="Times New Roman" w:eastAsia="Times New Roman" w:hAnsi="Times New Roman" w:cs="Times New Roman"/>
+          <w:color w:val="000000"/>
+        </w:rPr>
+      </w:pPr>
+    </w:p>
+    <w:p>
+      <w:pPr>
+        <w:jc w:val="both"/>
+        <w:rPr>
+          <w:rFonts w:ascii="Times New Roman" w:eastAsia="Times New Roman" w:hAnsi="Times New Roman" w:cs="Times New Roman"/>
+          <w:color w:val="000000"/>
+        </w:rPr>
+      </w:pPr>
+      <w:r>
+        <w:rPr>
+          <w:rFonts w:ascii="Times New Roman" w:eastAsia="Times New Roman" w:hAnsi="Times New Roman" w:cs="Times New Roman"/>
+          <w:color w:val="000000"/>
+        </w:rPr>
+        <w:t xml:space="preserve">To run the jugs puzzle with </w:t>
+      </w:r>
+      <w:r>
+        <w:rPr>
+          <w:rFonts w:ascii="Times New Roman" w:eastAsia="Times New Roman" w:hAnsi="Times New Roman" w:cs="Times New Roman"/>
+          <w:color w:val="000000"/>
+        </w:rPr>
+        <w:t>unico</w:t>
+      </w:r>
+      <w:r>
+        <w:rPr>
+          <w:rFonts w:ascii="Times New Roman" w:eastAsia="Times New Roman" w:hAnsi="Times New Roman" w:cs="Times New Roman"/>
+          <w:color w:val="000000"/>
+        </w:rPr>
+        <w:t>st, type:</w:t>
+      </w:r>
+    </w:p>
+    <w:p>
+      <w:pPr>
+        <w:jc w:val="both"/>
+        <w:rPr>
+          <w:rFonts w:ascii="Times New Roman" w:eastAsia="Times New Roman" w:hAnsi="Times New Roman" w:cs="Times New Roman"/>
+          <w:i/>
+          <w:color w:val="000000"/>
+        </w:rPr>
+      </w:pPr>
+      <w:r>
+        <w:rPr>
+          <w:rFonts w:ascii="Times New Roman" w:eastAsia="Times New Roman" w:hAnsi="Times New Roman" w:cs="Times New Roman"/>
+          <w:i/>
+          <w:color w:val="000000"/>
+        </w:rPr>
+        <w:t>p</w:t>
+      </w:r>
+      <w:r>
+        <w:rPr>
+          <w:rFonts w:ascii="Times New Roman" w:eastAsia="Times New Roman" w:hAnsi="Times New Roman" w:cs="Times New Roman"/>
+          <w:i/>
+          <w:color w:val="000000"/>
+        </w:rPr>
+        <w:t>ython puzzlesolver.py</w:t>
+      </w:r>
+      <w:r>
+        <w:rPr>
+          <w:rFonts w:ascii="Times New Roman" w:eastAsia="Times New Roman" w:hAnsi="Times New Roman" w:cs="Times New Roman"/>
+          <w:i/>
+          <w:color w:val="000000"/>
+        </w:rPr>
+        <w:t xml:space="preserve"> test_jugs.config unicost</w:t>
       </w:r>
     </w:p>
     <w:p>
@@ -480,6 +1044,7 @@
           <w:rFonts w:ascii="Times New Roman" w:hAnsi="Times New Roman" w:cs="Times New Roman"/>
           <w:b/>
         </w:rPr>
+        <w:lastRenderedPageBreak/>
         <w:t>4)</w:t>
       </w:r>
       <w:r>
@@ -630,17 +1195,27 @@
     </w:p>
     <w:p>
       <w:pPr>
-        <w:pStyle w:val="ListParagraph"/>
-        <w:numPr>
-          <w:ilvl w:val="0"/>
-          <w:numId w:val="1"/>
-        </w:numPr>
         <w:jc w:val="both"/>
         <w:rPr>
           <w:rFonts w:ascii="Times New Roman" w:hAnsi="Times New Roman" w:cs="Times New Roman"/>
           <w:u w:val="single"/>
         </w:rPr>
       </w:pPr>
+    </w:p>
+    <w:p>
+      <w:pPr>
+        <w:jc w:val="both"/>
+        <w:rPr>
+          <w:rFonts w:ascii="Times New Roman" w:hAnsi="Times New Roman" w:cs="Times New Roman"/>
+          <w:u w:val="single"/>
+        </w:rPr>
+      </w:pPr>
+      <w:r>
+        <w:rPr>
+          <w:rFonts w:ascii="Times New Roman" w:hAnsi="Times New Roman" w:cs="Times New Roman"/>
+        </w:rPr>
+        <w:t xml:space="preserve">4a)       </w:t>
+      </w:r>
       <w:r>
         <w:rPr>
           <w:rFonts w:ascii="Times New Roman" w:hAnsi="Times New Roman" w:cs="Times New Roman"/>
@@ -650,7 +1225,6 @@
     </w:p>
     <w:p>
       <w:pPr>
-        <w:ind w:firstLine="720"/>
         <w:jc w:val="both"/>
         <w:rPr>
           <w:rFonts w:ascii="Times New Roman" w:hAnsi="Times New Roman" w:cs="Times New Roman"/>
@@ -671,7 +1245,6 @@
     </w:p>
     <w:p>
       <w:pPr>
-        <w:ind w:firstLine="720"/>
         <w:jc w:val="both"/>
         <w:rPr>
           <w:rFonts w:ascii="Times New Roman" w:hAnsi="Times New Roman" w:cs="Times New Roman"/>
@@ -686,7 +1259,6 @@
     </w:p>
     <w:p>
       <w:pPr>
-        <w:ind w:firstLine="720"/>
         <w:jc w:val="both"/>
         <w:rPr>
           <w:rFonts w:ascii="Times New Roman" w:hAnsi="Times New Roman" w:cs="Times New Roman"/>
@@ -701,7 +1273,6 @@
     </w:p>
     <w:p>
       <w:pPr>
-        <w:ind w:firstLine="720"/>
         <w:jc w:val="both"/>
         <w:rPr>
           <w:rFonts w:ascii="Times New Roman" w:hAnsi="Times New Roman" w:cs="Times New Roman"/>
@@ -716,7 +1287,6 @@
     </w:p>
     <w:p>
       <w:pPr>
-        <w:ind w:firstLine="720"/>
         <w:jc w:val="both"/>
         <w:rPr>
           <w:rFonts w:ascii="Times New Roman" w:hAnsi="Times New Roman" w:cs="Times New Roman"/>
@@ -731,7 +1301,6 @@
     </w:p>
     <w:p>
       <w:pPr>
-        <w:ind w:firstLine="720"/>
         <w:jc w:val="both"/>
         <w:rPr>
           <w:rFonts w:ascii="Times New Roman" w:hAnsi="Times New Roman" w:cs="Times New Roman"/>
@@ -756,27 +1325,32 @@
     </w:p>
     <w:p>
       <w:pPr>
-        <w:pStyle w:val="ListParagraph"/>
-        <w:numPr>
-          <w:ilvl w:val="0"/>
-          <w:numId w:val="1"/>
-        </w:numPr>
-        <w:jc w:val="both"/>
-        <w:rPr>
-          <w:rFonts w:ascii="Times New Roman" w:hAnsi="Times New Roman" w:cs="Times New Roman"/>
-        </w:rPr>
-      </w:pPr>
-      <w:r>
-        <w:rPr>
-          <w:rFonts w:ascii="Times New Roman" w:hAnsi="Times New Roman" w:cs="Times New Roman"/>
-        </w:rPr>
-        <w:lastRenderedPageBreak/>
+        <w:jc w:val="both"/>
+        <w:rPr>
+          <w:rFonts w:ascii="Times New Roman" w:hAnsi="Times New Roman" w:cs="Times New Roman"/>
+        </w:rPr>
+      </w:pPr>
+      <w:r>
+        <w:rPr>
+          <w:rFonts w:ascii="Times New Roman" w:hAnsi="Times New Roman" w:cs="Times New Roman"/>
+        </w:rPr>
+        <w:t>4b)</w:t>
+      </w:r>
+      <w:r>
+        <w:rPr>
+          <w:rFonts w:ascii="Times New Roman" w:hAnsi="Times New Roman" w:cs="Times New Roman"/>
+        </w:rPr>
+        <w:tab/>
+      </w:r>
+      <w:r>
+        <w:rPr>
+          <w:rFonts w:ascii="Times New Roman" w:hAnsi="Times New Roman" w:cs="Times New Roman"/>
+        </w:rPr>
         <w:t>Heuristic function: “proximity”</w:t>
       </w:r>
     </w:p>
     <w:p>
       <w:pPr>
-        <w:ind w:left="720"/>
         <w:jc w:val="both"/>
         <w:rPr>
           <w:rFonts w:ascii="Times New Roman" w:hAnsi="Times New Roman" w:cs="Times New Roman"/>
@@ -809,7 +1383,6 @@
     </w:p>
     <w:p>
       <w:pPr>
-        <w:ind w:left="720"/>
         <w:jc w:val="both"/>
         <w:rPr>
           <w:rFonts w:ascii="Times New Roman" w:hAnsi="Times New Roman" w:cs="Times New Roman"/>
@@ -902,7 +1475,6 @@
     </w:p>
     <w:p>
       <w:pPr>
-        <w:ind w:firstLine="720"/>
         <w:jc w:val="both"/>
         <w:rPr>
           <w:rFonts w:ascii="Times New Roman" w:hAnsi="Times New Roman" w:cs="Times New Roman"/>
@@ -942,13 +1514,41 @@
         <w:rPr>
           <w:rFonts w:ascii="Times New Roman" w:hAnsi="Times New Roman" w:cs="Times New Roman"/>
         </w:rPr>
-        <w:t xml:space="preserve">      </w:t>
-      </w:r>
-      <w:r>
-        <w:rPr>
-          <w:rFonts w:ascii="Times New Roman" w:hAnsi="Times New Roman" w:cs="Times New Roman"/>
-        </w:rPr>
-        <w:t xml:space="preserve">c) </w:t>
+        <w:t xml:space="preserve">     </w:t>
+      </w:r>
+    </w:p>
+    <w:p>
+      <w:pPr>
+        <w:jc w:val="both"/>
+        <w:rPr>
+          <w:rFonts w:ascii="Times New Roman" w:hAnsi="Times New Roman" w:cs="Times New Roman"/>
+        </w:rPr>
+      </w:pPr>
+    </w:p>
+    <w:p>
+      <w:pPr>
+        <w:jc w:val="both"/>
+        <w:rPr>
+          <w:rFonts w:ascii="Times New Roman" w:hAnsi="Times New Roman" w:cs="Times New Roman"/>
+        </w:rPr>
+      </w:pPr>
+      <w:r>
+        <w:rPr>
+          <w:rFonts w:ascii="Times New Roman" w:hAnsi="Times New Roman" w:cs="Times New Roman"/>
+        </w:rPr>
+        <w:t xml:space="preserve"> </w:t>
+      </w:r>
+      <w:r>
+        <w:rPr>
+          <w:rFonts w:ascii="Times New Roman" w:hAnsi="Times New Roman" w:cs="Times New Roman"/>
+        </w:rPr>
+        <w:t xml:space="preserve">4c) </w:t>
+      </w:r>
+      <w:r>
+        <w:rPr>
+          <w:rFonts w:ascii="Times New Roman" w:hAnsi="Times New Roman" w:cs="Times New Roman"/>
+        </w:rPr>
+        <w:t xml:space="preserve"> </w:t>
       </w:r>
     </w:p>
     <w:p>
@@ -969,19 +1569,19 @@
           <wp:anchor distT="0" distB="0" distL="114300" distR="114300" simplePos="0" relativeHeight="251658240" behindDoc="1" locked="0" layoutInCell="1" allowOverlap="1">
             <wp:simplePos x="0" y="0"/>
             <wp:positionH relativeFrom="column">
-              <wp:posOffset>-104775</wp:posOffset>
+              <wp:posOffset>-205720</wp:posOffset>
             </wp:positionH>
             <wp:positionV relativeFrom="paragraph">
-              <wp:posOffset>206375</wp:posOffset>
+              <wp:posOffset>201786</wp:posOffset>
             </wp:positionV>
-            <wp:extent cx="5943600" cy="1747520"/>
-            <wp:effectExtent l="0" t="0" r="0" b="5080"/>
+            <wp:extent cx="6400800" cy="1883664"/>
+            <wp:effectExtent l="0" t="0" r="0" b="0"/>
             <wp:wrapTight wrapText="bothSides">
               <wp:wrapPolygon edited="0">
                 <wp:start x="0" y="0"/>
-                <wp:lineTo x="0" y="21506"/>
-                <wp:lineTo x="21554" y="21506"/>
-                <wp:lineTo x="21554" y="0"/>
+                <wp:lineTo x="0" y="21411"/>
+                <wp:lineTo x="21557" y="21411"/>
+                <wp:lineTo x="21557" y="0"/>
                 <wp:lineTo x="0" y="0"/>
               </wp:wrapPolygon>
             </wp:wrapTight>
@@ -1011,7 +1611,7 @@
                   <pic:spPr>
                     <a:xfrm>
                       <a:off x="0" y="0"/>
-                      <a:ext cx="5943600" cy="1747520"/>
+                      <a:ext cx="6400800" cy="1883664"/>
                     </a:xfrm>
                     <a:prstGeom prst="rect">
                       <a:avLst/>
@@ -1058,6 +1658,50 @@
     </w:p>
     <w:p>
       <w:pPr>
+        <w:jc w:val="both"/>
+        <w:rPr>
+          <w:rFonts w:ascii="Times New Roman" w:hAnsi="Times New Roman" w:cs="Times New Roman"/>
+        </w:rPr>
+      </w:pPr>
+    </w:p>
+    <w:p>
+      <w:pPr>
+        <w:pStyle w:val="ListParagraph"/>
+        <w:jc w:val="both"/>
+        <w:rPr>
+          <w:rFonts w:ascii="Times New Roman" w:hAnsi="Times New Roman" w:cs="Times New Roman"/>
+        </w:rPr>
+      </w:pPr>
+    </w:p>
+    <w:p>
+      <w:pPr>
+        <w:pStyle w:val="ListParagraph"/>
+        <w:jc w:val="both"/>
+        <w:rPr>
+          <w:rFonts w:ascii="Times New Roman" w:hAnsi="Times New Roman" w:cs="Times New Roman"/>
+        </w:rPr>
+      </w:pPr>
+    </w:p>
+    <w:p>
+      <w:pPr>
+        <w:pStyle w:val="ListParagraph"/>
+        <w:jc w:val="both"/>
+        <w:rPr>
+          <w:rFonts w:ascii="Times New Roman" w:hAnsi="Times New Roman" w:cs="Times New Roman"/>
+        </w:rPr>
+      </w:pPr>
+    </w:p>
+    <w:p>
+      <w:pPr>
+        <w:pStyle w:val="ListParagraph"/>
+        <w:jc w:val="both"/>
+        <w:rPr>
+          <w:rFonts w:ascii="Times New Roman" w:hAnsi="Times New Roman" w:cs="Times New Roman"/>
+        </w:rPr>
+      </w:pPr>
+    </w:p>
+    <w:p>
+      <w:pPr>
         <w:pStyle w:val="ListParagraph"/>
         <w:jc w:val="both"/>
         <w:rPr>
@@ -1073,19 +1717,19 @@
           <wp:anchor distT="0" distB="0" distL="114300" distR="114300" simplePos="0" relativeHeight="251659264" behindDoc="1" locked="0" layoutInCell="1" allowOverlap="1">
             <wp:simplePos x="0" y="0"/>
             <wp:positionH relativeFrom="column">
-              <wp:posOffset>-185420</wp:posOffset>
+              <wp:posOffset>-103505</wp:posOffset>
             </wp:positionH>
             <wp:positionV relativeFrom="paragraph">
-              <wp:posOffset>219710</wp:posOffset>
+              <wp:posOffset>222885</wp:posOffset>
             </wp:positionV>
-            <wp:extent cx="5943600" cy="1990725"/>
-            <wp:effectExtent l="0" t="0" r="0" b="3175"/>
+            <wp:extent cx="6341745" cy="2148840"/>
+            <wp:effectExtent l="0" t="0" r="0" b="0"/>
             <wp:wrapTight wrapText="bothSides">
               <wp:wrapPolygon edited="0">
                 <wp:start x="0" y="0"/>
-                <wp:lineTo x="0" y="21497"/>
-                <wp:lineTo x="21554" y="21497"/>
-                <wp:lineTo x="21554" y="0"/>
+                <wp:lineTo x="0" y="21447"/>
+                <wp:lineTo x="21542" y="21447"/>
+                <wp:lineTo x="21542" y="0"/>
                 <wp:lineTo x="0" y="0"/>
               </wp:wrapPolygon>
             </wp:wrapTight>
@@ -1115,7 +1759,7 @@
                   <pic:spPr>
                     <a:xfrm>
                       <a:off x="0" y="0"/>
-                      <a:ext cx="5943600" cy="1990725"/>
+                      <a:ext cx="6341745" cy="2148840"/>
                     </a:xfrm>
                     <a:prstGeom prst="rect">
                       <a:avLst/>
@@ -1176,14 +1820,14 @@
             <wp:positionV relativeFrom="paragraph">
               <wp:posOffset>212902</wp:posOffset>
             </wp:positionV>
-            <wp:extent cx="5943600" cy="1880235"/>
+            <wp:extent cx="6400800" cy="2020824"/>
             <wp:effectExtent l="0" t="0" r="0" b="0"/>
             <wp:wrapTight wrapText="bothSides">
               <wp:wrapPolygon edited="0">
                 <wp:start x="0" y="0"/>
-                <wp:lineTo x="0" y="21447"/>
-                <wp:lineTo x="21554" y="21447"/>
-                <wp:lineTo x="21554" y="0"/>
+                <wp:lineTo x="0" y="21451"/>
+                <wp:lineTo x="21557" y="21451"/>
+                <wp:lineTo x="21557" y="0"/>
                 <wp:lineTo x="0" y="0"/>
               </wp:wrapPolygon>
             </wp:wrapTight>
@@ -1213,7 +1857,7 @@
                   <pic:spPr>
                     <a:xfrm>
                       <a:off x="0" y="0"/>
-                      <a:ext cx="5943600" cy="1880235"/>
+                      <a:ext cx="6400800" cy="2020824"/>
                     </a:xfrm>
                     <a:prstGeom prst="rect">
                       <a:avLst/>
@@ -1246,6 +1890,42 @@
     </w:p>
     <w:p>
       <w:pPr>
+        <w:pStyle w:val="ListParagraph"/>
+        <w:jc w:val="both"/>
+        <w:rPr>
+          <w:rFonts w:ascii="Times New Roman" w:hAnsi="Times New Roman" w:cs="Times New Roman"/>
+        </w:rPr>
+      </w:pPr>
+    </w:p>
+    <w:p>
+      <w:pPr>
+        <w:pStyle w:val="ListParagraph"/>
+        <w:jc w:val="both"/>
+        <w:rPr>
+          <w:rFonts w:ascii="Times New Roman" w:hAnsi="Times New Roman" w:cs="Times New Roman"/>
+        </w:rPr>
+      </w:pPr>
+    </w:p>
+    <w:p>
+      <w:pPr>
+        <w:pStyle w:val="ListParagraph"/>
+        <w:jc w:val="both"/>
+        <w:rPr>
+          <w:rFonts w:ascii="Times New Roman" w:hAnsi="Times New Roman" w:cs="Times New Roman"/>
+        </w:rPr>
+      </w:pPr>
+    </w:p>
+    <w:p>
+      <w:pPr>
+        <w:pStyle w:val="ListParagraph"/>
+        <w:jc w:val="both"/>
+        <w:rPr>
+          <w:rFonts w:ascii="Times New Roman" w:hAnsi="Times New Roman" w:cs="Times New Roman"/>
+        </w:rPr>
+      </w:pPr>
+    </w:p>
+    <w:p>
+      <w:pPr>
         <w:jc w:val="both"/>
         <w:rPr>
           <w:rFonts w:ascii="Times New Roman" w:hAnsi="Times New Roman" w:cs="Times New Roman"/>
@@ -1257,119 +1937,165 @@
           <w:rFonts w:ascii="Times New Roman" w:hAnsi="Times New Roman" w:cs="Times New Roman"/>
           <w:u w:val="single"/>
         </w:rPr>
+        <w:t xml:space="preserve">Path Finding </w:t>
+      </w:r>
+      <w:r>
+        <w:rPr>
+          <w:rFonts w:ascii="Times New Roman" w:hAnsi="Times New Roman" w:cs="Times New Roman"/>
+          <w:u w:val="single"/>
+        </w:rPr>
+        <w:t>Cities</w:t>
+      </w:r>
+      <w:r>
+        <w:rPr>
+          <w:rFonts w:ascii="Times New Roman" w:hAnsi="Times New Roman" w:cs="Times New Roman"/>
+          <w:u w:val="single"/>
+        </w:rPr>
+        <w:t>:</w:t>
+      </w:r>
+    </w:p>
+    <w:p>
+      <w:pPr>
+        <w:jc w:val="both"/>
+        <w:rPr>
+          <w:rFonts w:ascii="Times New Roman" w:hAnsi="Times New Roman" w:cs="Times New Roman"/>
+          <w:u w:val="single"/>
+        </w:rPr>
+      </w:pPr>
+    </w:p>
+    <w:p>
+      <w:pPr>
+        <w:ind w:firstLine="360"/>
+        <w:jc w:val="both"/>
+        <w:rPr>
+          <w:rFonts w:ascii="Times New Roman" w:hAnsi="Times New Roman" w:cs="Times New Roman"/>
+        </w:rPr>
+      </w:pPr>
+      <w:r>
+        <w:rPr>
+          <w:rFonts w:ascii="Times New Roman" w:hAnsi="Times New Roman" w:cs="Times New Roman"/>
+        </w:rPr>
+        <w:t xml:space="preserve">4a) </w:t>
+      </w:r>
+      <w:r>
+        <w:rPr>
+          <w:rFonts w:ascii="Times New Roman" w:hAnsi="Times New Roman" w:cs="Times New Roman"/>
+        </w:rPr>
+        <w:tab/>
+      </w:r>
+      <w:r>
+        <w:rPr>
+          <w:rFonts w:ascii="Times New Roman" w:hAnsi="Times New Roman" w:cs="Times New Roman"/>
+        </w:rPr>
+        <w:t>My actions are added to the actions array based on the order the current city appears in the list of edges. Starting from the first edge</w:t>
+      </w:r>
+      <w:r>
+        <w:rPr>
+          <w:rFonts w:ascii="Times New Roman" w:hAnsi="Times New Roman" w:cs="Times New Roman"/>
+        </w:rPr>
+        <w:t xml:space="preserve"> found on configuration file line 5</w:t>
+      </w:r>
+      <w:r>
+        <w:rPr>
+          <w:rFonts w:ascii="Times New Roman" w:hAnsi="Times New Roman" w:cs="Times New Roman"/>
+        </w:rPr>
+        <w:t xml:space="preserve"> and moving down, if the current city is one of the two cities listed in the edge, then that edge is added to the actions array.</w:t>
+      </w:r>
+    </w:p>
+    <w:p>
+      <w:pPr>
+        <w:pStyle w:val="ListParagraph"/>
+        <w:jc w:val="both"/>
+        <w:rPr>
+          <w:rFonts w:ascii="Times New Roman" w:hAnsi="Times New Roman" w:cs="Times New Roman"/>
+        </w:rPr>
+      </w:pPr>
+    </w:p>
+    <w:p>
+      <w:pPr>
+        <w:ind w:left="360"/>
+        <w:jc w:val="both"/>
+        <w:rPr>
+          <w:rFonts w:ascii="Times New Roman" w:hAnsi="Times New Roman" w:cs="Times New Roman"/>
+        </w:rPr>
+      </w:pPr>
+      <w:r>
+        <w:rPr>
+          <w:rFonts w:ascii="Times New Roman" w:hAnsi="Times New Roman" w:cs="Times New Roman"/>
+        </w:rPr>
+        <w:t>4b)</w:t>
+      </w:r>
+      <w:r>
+        <w:rPr>
+          <w:rFonts w:ascii="Times New Roman" w:hAnsi="Times New Roman" w:cs="Times New Roman"/>
+        </w:rPr>
+        <w:tab/>
+      </w:r>
+      <w:r>
+        <w:rPr>
+          <w:rFonts w:ascii="Times New Roman" w:hAnsi="Times New Roman" w:cs="Times New Roman"/>
+        </w:rPr>
+        <w:tab/>
+      </w:r>
+      <w:r>
+        <w:rPr>
+          <w:rFonts w:ascii="Times New Roman" w:hAnsi="Times New Roman" w:cs="Times New Roman"/>
+        </w:rPr>
+        <w:t>Heuristic function: “euclidean”</w:t>
+      </w:r>
+    </w:p>
+    <w:p>
+      <w:pPr>
+        <w:jc w:val="both"/>
+        <w:rPr>
+          <w:rFonts w:ascii="Times New Roman" w:hAnsi="Times New Roman" w:cs="Times New Roman"/>
+        </w:rPr>
+      </w:pPr>
+      <w:r>
+        <w:rPr>
+          <w:rFonts w:ascii="Times New Roman" w:hAnsi="Times New Roman" w:cs="Times New Roman"/>
+        </w:rPr>
+        <w:t>We are given the coordinates of the cities on a grid in the configuration file. The Euclidean heuristic function determines the distance between two cities based on the coordinates treated as (x,y). The distance between the cities is just the Pythagorean theorem, or the Euclidean distance.</w:t>
+      </w:r>
+    </w:p>
+    <w:p>
+      <w:pPr>
+        <w:jc w:val="both"/>
+        <w:rPr>
+          <w:rFonts w:ascii="Times New Roman" w:hAnsi="Times New Roman" w:cs="Times New Roman"/>
+        </w:rPr>
+      </w:pPr>
+    </w:p>
+    <w:p>
+      <w:pPr>
+        <w:pStyle w:val="ListParagraph"/>
+        <w:jc w:val="both"/>
+        <w:rPr>
+          <w:rFonts w:ascii="Times New Roman" w:hAnsi="Times New Roman" w:cs="Times New Roman"/>
+        </w:rPr>
+      </w:pPr>
+    </w:p>
+    <w:p>
+      <w:pPr>
+        <w:ind w:left="360"/>
+        <w:jc w:val="both"/>
+        <w:rPr>
+          <w:rFonts w:ascii="Times New Roman" w:hAnsi="Times New Roman" w:cs="Times New Roman"/>
+        </w:rPr>
+      </w:pPr>
+      <w:r>
+        <w:rPr>
+          <w:rFonts w:ascii="Times New Roman" w:hAnsi="Times New Roman" w:cs="Times New Roman"/>
+        </w:rPr>
         <w:lastRenderedPageBreak/>
-        <w:t xml:space="preserve">Path Finding </w:t>
-      </w:r>
-      <w:r>
-        <w:rPr>
-          <w:rFonts w:ascii="Times New Roman" w:hAnsi="Times New Roman" w:cs="Times New Roman"/>
-          <w:u w:val="single"/>
-        </w:rPr>
-        <w:t>Cities</w:t>
-      </w:r>
-      <w:r>
-        <w:rPr>
-          <w:rFonts w:ascii="Times New Roman" w:hAnsi="Times New Roman" w:cs="Times New Roman"/>
-          <w:u w:val="single"/>
-        </w:rPr>
-        <w:t>:</w:t>
-      </w:r>
-    </w:p>
-    <w:p>
-      <w:pPr>
-        <w:pStyle w:val="ListParagraph"/>
-        <w:numPr>
-          <w:ilvl w:val="0"/>
-          <w:numId w:val="2"/>
-        </w:numPr>
-        <w:jc w:val="both"/>
-        <w:rPr>
-          <w:rFonts w:ascii="Times New Roman" w:hAnsi="Times New Roman" w:cs="Times New Roman"/>
-        </w:rPr>
-      </w:pPr>
-      <w:r>
-        <w:rPr>
-          <w:rFonts w:ascii="Times New Roman" w:hAnsi="Times New Roman" w:cs="Times New Roman"/>
-        </w:rPr>
-        <w:t>My actions are added to the actions array based on the order the current city appears in the list of edges. Starting from the first edge</w:t>
-      </w:r>
-      <w:r>
-        <w:rPr>
-          <w:rFonts w:ascii="Times New Roman" w:hAnsi="Times New Roman" w:cs="Times New Roman"/>
-        </w:rPr>
-        <w:t xml:space="preserve"> found on configuration file line 5</w:t>
-      </w:r>
-      <w:r>
-        <w:rPr>
-          <w:rFonts w:ascii="Times New Roman" w:hAnsi="Times New Roman" w:cs="Times New Roman"/>
-        </w:rPr>
-        <w:t xml:space="preserve"> and moving down, if the current city is one of the two cities listed in the edge, then that edge is added to the actions array.</w:t>
-      </w:r>
-    </w:p>
-    <w:p>
-      <w:pPr>
-        <w:pStyle w:val="ListParagraph"/>
-        <w:jc w:val="both"/>
-        <w:rPr>
-          <w:rFonts w:ascii="Times New Roman" w:hAnsi="Times New Roman" w:cs="Times New Roman"/>
-        </w:rPr>
-      </w:pPr>
-    </w:p>
-    <w:p>
-      <w:pPr>
-        <w:pStyle w:val="ListParagraph"/>
-        <w:numPr>
-          <w:ilvl w:val="0"/>
-          <w:numId w:val="2"/>
-        </w:numPr>
-        <w:jc w:val="both"/>
-        <w:rPr>
-          <w:rFonts w:ascii="Times New Roman" w:hAnsi="Times New Roman" w:cs="Times New Roman"/>
-        </w:rPr>
-      </w:pPr>
-      <w:r>
-        <w:rPr>
-          <w:rFonts w:ascii="Times New Roman" w:hAnsi="Times New Roman" w:cs="Times New Roman"/>
-        </w:rPr>
-        <w:t>Heuristic function: “euclidean”</w:t>
-      </w:r>
-    </w:p>
-    <w:p>
-      <w:pPr>
-        <w:pStyle w:val="ListParagraph"/>
-        <w:jc w:val="both"/>
-        <w:rPr>
-          <w:rFonts w:ascii="Times New Roman" w:hAnsi="Times New Roman" w:cs="Times New Roman"/>
-        </w:rPr>
-      </w:pPr>
-      <w:r>
-        <w:rPr>
-          <w:rFonts w:ascii="Times New Roman" w:hAnsi="Times New Roman" w:cs="Times New Roman"/>
-        </w:rPr>
-        <w:t>We are given the coordinates of the cities on a grid in the configuration file. The Euclidean heuristic function determines the distance between two cities based on the coordinates treated as (x,y). The distance between the cities is just the Pythagorean theorem, or the Euclidean distance.</w:t>
-      </w:r>
-    </w:p>
-    <w:p>
-      <w:pPr>
-        <w:pStyle w:val="ListParagraph"/>
-        <w:jc w:val="both"/>
-        <w:rPr>
-          <w:rFonts w:ascii="Times New Roman" w:hAnsi="Times New Roman" w:cs="Times New Roman"/>
-        </w:rPr>
-      </w:pPr>
-    </w:p>
-    <w:p>
-      <w:pPr>
-        <w:pStyle w:val="ListParagraph"/>
-        <w:numPr>
-          <w:ilvl w:val="0"/>
-          <w:numId w:val="2"/>
-        </w:numPr>
-        <w:jc w:val="both"/>
-        <w:rPr>
-          <w:rFonts w:ascii="Times New Roman" w:hAnsi="Times New Roman" w:cs="Times New Roman"/>
-        </w:rPr>
-      </w:pPr>
+        <w:t>4c)</w:t>
+      </w:r>
+      <w:r>
+        <w:rPr>
+          <w:rFonts w:ascii="Times New Roman" w:hAnsi="Times New Roman" w:cs="Times New Roman"/>
+        </w:rPr>
+        <w:t xml:space="preserve"> </w:t>
+      </w:r>
     </w:p>
     <w:p>
       <w:pPr>
@@ -1387,19 +2113,19 @@
           <wp:anchor distT="0" distB="0" distL="114300" distR="114300" simplePos="0" relativeHeight="251661312" behindDoc="1" locked="0" layoutInCell="1" allowOverlap="1">
             <wp:simplePos x="0" y="0"/>
             <wp:positionH relativeFrom="column">
-              <wp:posOffset>-2050</wp:posOffset>
+              <wp:posOffset>-182658</wp:posOffset>
             </wp:positionH>
             <wp:positionV relativeFrom="paragraph">
-              <wp:posOffset>273854</wp:posOffset>
+              <wp:posOffset>252420</wp:posOffset>
             </wp:positionV>
-            <wp:extent cx="5943600" cy="1862455"/>
+            <wp:extent cx="6400800" cy="2002536"/>
             <wp:effectExtent l="0" t="0" r="0" b="4445"/>
             <wp:wrapTight wrapText="bothSides">
               <wp:wrapPolygon edited="0">
                 <wp:start x="0" y="0"/>
-                <wp:lineTo x="0" y="21504"/>
-                <wp:lineTo x="21554" y="21504"/>
-                <wp:lineTo x="21554" y="0"/>
+                <wp:lineTo x="0" y="21511"/>
+                <wp:lineTo x="21557" y="21511"/>
+                <wp:lineTo x="21557" y="0"/>
                 <wp:lineTo x="0" y="0"/>
               </wp:wrapPolygon>
             </wp:wrapTight>
@@ -1429,7 +2155,7 @@
                   <pic:spPr>
                     <a:xfrm>
                       <a:off x="0" y="0"/>
-                      <a:ext cx="5943600" cy="1862455"/>
+                      <a:ext cx="6400800" cy="2002536"/>
                     </a:xfrm>
                     <a:prstGeom prst="rect">
                       <a:avLst/>
@@ -1485,15 +2211,6 @@
           <w:rFonts w:ascii="Times New Roman" w:hAnsi="Times New Roman" w:cs="Times New Roman"/>
         </w:rPr>
       </w:pPr>
-    </w:p>
-    <w:p>
-      <w:pPr>
-        <w:ind w:left="360"/>
-        <w:jc w:val="both"/>
-        <w:rPr>
-          <w:rFonts w:ascii="Times New Roman" w:hAnsi="Times New Roman" w:cs="Times New Roman"/>
-        </w:rPr>
-      </w:pPr>
       <w:r>
         <w:rPr>
           <w:rFonts w:ascii="Times New Roman" w:hAnsi="Times New Roman" w:cs="Times New Roman"/>
@@ -1503,19 +2220,19 @@
           <wp:anchor distT="0" distB="0" distL="114300" distR="114300" simplePos="0" relativeHeight="251662336" behindDoc="1" locked="0" layoutInCell="1" allowOverlap="1">
             <wp:simplePos x="0" y="0"/>
             <wp:positionH relativeFrom="column">
-              <wp:posOffset>-64224</wp:posOffset>
+              <wp:posOffset>-244889</wp:posOffset>
             </wp:positionH>
             <wp:positionV relativeFrom="paragraph">
-              <wp:posOffset>259105</wp:posOffset>
+              <wp:posOffset>237815</wp:posOffset>
             </wp:positionV>
-            <wp:extent cx="5943600" cy="1899285"/>
-            <wp:effectExtent l="0" t="0" r="0" b="5715"/>
+            <wp:extent cx="6400800" cy="2048256"/>
+            <wp:effectExtent l="0" t="0" r="0" b="0"/>
             <wp:wrapTight wrapText="bothSides">
               <wp:wrapPolygon edited="0">
                 <wp:start x="0" y="0"/>
-                <wp:lineTo x="0" y="21521"/>
-                <wp:lineTo x="21554" y="21521"/>
-                <wp:lineTo x="21554" y="0"/>
+                <wp:lineTo x="0" y="21433"/>
+                <wp:lineTo x="21557" y="21433"/>
+                <wp:lineTo x="21557" y="0"/>
                 <wp:lineTo x="0" y="0"/>
               </wp:wrapPolygon>
             </wp:wrapTight>
@@ -1545,7 +2262,7 @@
                   <pic:spPr>
                     <a:xfrm>
                       <a:off x="0" y="0"/>
-                      <a:ext cx="5943600" cy="1899285"/>
+                      <a:ext cx="6400800" cy="2048256"/>
                     </a:xfrm>
                     <a:prstGeom prst="rect">
                       <a:avLst/>
@@ -1599,6 +2316,7 @@
     </w:p>
     <w:p>
       <w:pPr>
+        <w:ind w:firstLine="360"/>
         <w:jc w:val="both"/>
         <w:rPr>
           <w:rFonts w:ascii="Times New Roman" w:hAnsi="Times New Roman" w:cs="Times New Roman"/>
@@ -1609,24 +2327,23 @@
           <w:rFonts w:ascii="Times New Roman" w:hAnsi="Times New Roman" w:cs="Times New Roman"/>
           <w:noProof/>
         </w:rPr>
-        <w:lastRenderedPageBreak/>
         <w:drawing>
           <wp:anchor distT="0" distB="0" distL="114300" distR="114300" simplePos="0" relativeHeight="251663360" behindDoc="1" locked="0" layoutInCell="1" allowOverlap="1">
             <wp:simplePos x="0" y="0"/>
             <wp:positionH relativeFrom="column">
-              <wp:posOffset>-60897</wp:posOffset>
+              <wp:posOffset>-228600</wp:posOffset>
             </wp:positionH>
             <wp:positionV relativeFrom="paragraph">
-              <wp:posOffset>255005</wp:posOffset>
+              <wp:posOffset>227330</wp:posOffset>
             </wp:positionV>
-            <wp:extent cx="5943600" cy="1638300"/>
-            <wp:effectExtent l="0" t="0" r="0" b="0"/>
+            <wp:extent cx="6339840" cy="1764665"/>
+            <wp:effectExtent l="0" t="0" r="0" b="635"/>
             <wp:wrapTight wrapText="bothSides">
               <wp:wrapPolygon edited="0">
                 <wp:start x="0" y="0"/>
-                <wp:lineTo x="0" y="21433"/>
-                <wp:lineTo x="21554" y="21433"/>
-                <wp:lineTo x="21554" y="0"/>
+                <wp:lineTo x="0" y="21452"/>
+                <wp:lineTo x="21548" y="21452"/>
+                <wp:lineTo x="21548" y="0"/>
                 <wp:lineTo x="0" y="0"/>
               </wp:wrapPolygon>
             </wp:wrapTight>
@@ -1656,7 +2373,7 @@
                   <pic:spPr>
                     <a:xfrm>
                       <a:off x="0" y="0"/>
-                      <a:ext cx="5943600" cy="1638300"/>
+                      <a:ext cx="6339840" cy="1764665"/>
                     </a:xfrm>
                     <a:prstGeom prst="rect">
                       <a:avLst/>
@@ -1706,14 +2423,6 @@
     </w:p>
     <w:p>
       <w:pPr>
-        <w:jc w:val="both"/>
-        <w:rPr>
-          <w:rFonts w:ascii="Times New Roman" w:hAnsi="Times New Roman" w:cs="Times New Roman"/>
-        </w:rPr>
-      </w:pPr>
-    </w:p>
-    <w:p>
-      <w:pPr>
         <w:ind w:left="360"/>
         <w:jc w:val="both"/>
         <w:rPr>
@@ -1727,28 +2436,46 @@
         <w:jc w:val="both"/>
         <w:rPr>
           <w:rFonts w:ascii="Times New Roman" w:hAnsi="Times New Roman" w:cs="Times New Roman"/>
-        </w:rPr>
-      </w:pPr>
-      <w:r>
-        <w:rPr>
-          <w:rFonts w:ascii="Times New Roman" w:hAnsi="Times New Roman" w:cs="Times New Roman"/>
           <w:u w:val="single"/>
         </w:rPr>
+      </w:pPr>
+      <w:r>
+        <w:rPr>
+          <w:rFonts w:ascii="Times New Roman" w:hAnsi="Times New Roman" w:cs="Times New Roman"/>
+          <w:u w:val="single"/>
+        </w:rPr>
         <w:t>Tiles</w:t>
       </w:r>
     </w:p>
     <w:p>
       <w:pPr>
-        <w:pStyle w:val="ListParagraph"/>
-        <w:numPr>
-          <w:ilvl w:val="0"/>
-          <w:numId w:val="3"/>
-        </w:numPr>
-        <w:jc w:val="both"/>
-        <w:rPr>
-          <w:rFonts w:ascii="Times New Roman" w:hAnsi="Times New Roman" w:cs="Times New Roman"/>
-        </w:rPr>
-      </w:pPr>
+        <w:ind w:left="360"/>
+        <w:jc w:val="both"/>
+        <w:rPr>
+          <w:rFonts w:ascii="Times New Roman" w:hAnsi="Times New Roman" w:cs="Times New Roman"/>
+        </w:rPr>
+      </w:pPr>
+    </w:p>
+    <w:p>
+      <w:pPr>
+        <w:ind w:left="360"/>
+        <w:jc w:val="both"/>
+        <w:rPr>
+          <w:rFonts w:ascii="Times New Roman" w:hAnsi="Times New Roman" w:cs="Times New Roman"/>
+        </w:rPr>
+      </w:pPr>
+      <w:r>
+        <w:rPr>
+          <w:rFonts w:ascii="Times New Roman" w:hAnsi="Times New Roman" w:cs="Times New Roman"/>
+        </w:rPr>
+        <w:t xml:space="preserve">4a) </w:t>
+      </w:r>
+      <w:r>
+        <w:rPr>
+          <w:rFonts w:ascii="Times New Roman" w:hAnsi="Times New Roman" w:cs="Times New Roman"/>
+        </w:rPr>
+        <w:tab/>
+      </w:r>
       <w:r>
         <w:rPr>
           <w:rFonts w:ascii="Times New Roman" w:hAnsi="Times New Roman" w:cs="Times New Roman"/>
@@ -1766,16 +2493,24 @@
     </w:p>
     <w:p>
       <w:pPr>
-        <w:pStyle w:val="ListParagraph"/>
-        <w:numPr>
-          <w:ilvl w:val="0"/>
-          <w:numId w:val="3"/>
-        </w:numPr>
-        <w:jc w:val="both"/>
-        <w:rPr>
-          <w:rFonts w:ascii="Times New Roman" w:hAnsi="Times New Roman" w:cs="Times New Roman"/>
-        </w:rPr>
-      </w:pPr>
+        <w:ind w:left="360"/>
+        <w:jc w:val="both"/>
+        <w:rPr>
+          <w:rFonts w:ascii="Times New Roman" w:hAnsi="Times New Roman" w:cs="Times New Roman"/>
+        </w:rPr>
+      </w:pPr>
+      <w:r>
+        <w:rPr>
+          <w:rFonts w:ascii="Times New Roman" w:hAnsi="Times New Roman" w:cs="Times New Roman"/>
+        </w:rPr>
+        <w:t xml:space="preserve">4b) </w:t>
+      </w:r>
+      <w:r>
+        <w:rPr>
+          <w:rFonts w:ascii="Times New Roman" w:hAnsi="Times New Roman" w:cs="Times New Roman"/>
+        </w:rPr>
+        <w:tab/>
+      </w:r>
       <w:r>
         <w:rPr>
           <w:rFonts w:ascii="Times New Roman" w:hAnsi="Times New Roman" w:cs="Times New Roman"/>
@@ -1785,7 +2520,6 @@
     </w:p>
     <w:p>
       <w:pPr>
-        <w:ind w:left="720"/>
         <w:jc w:val="both"/>
         <w:rPr>
           <w:rFonts w:ascii="Times New Roman" w:hAnsi="Times New Roman" w:cs="Times New Roman"/>
@@ -1808,16 +2542,29 @@
     </w:p>
     <w:p>
       <w:pPr>
-        <w:pStyle w:val="ListParagraph"/>
-        <w:numPr>
-          <w:ilvl w:val="0"/>
-          <w:numId w:val="3"/>
-        </w:numPr>
-        <w:jc w:val="both"/>
-        <w:rPr>
-          <w:rFonts w:ascii="Times New Roman" w:hAnsi="Times New Roman" w:cs="Times New Roman"/>
-        </w:rPr>
-      </w:pPr>
+        <w:jc w:val="both"/>
+        <w:rPr>
+          <w:rFonts w:ascii="Times New Roman" w:hAnsi="Times New Roman" w:cs="Times New Roman"/>
+        </w:rPr>
+      </w:pPr>
+      <w:r>
+        <w:rPr>
+          <w:rFonts w:ascii="Times New Roman" w:hAnsi="Times New Roman" w:cs="Times New Roman"/>
+        </w:rPr>
+        <w:t xml:space="preserve">     </w:t>
+      </w:r>
+      <w:r>
+        <w:rPr>
+          <w:rFonts w:ascii="Times New Roman" w:hAnsi="Times New Roman" w:cs="Times New Roman"/>
+        </w:rPr>
+        <w:t xml:space="preserve"> </w:t>
+      </w:r>
+      <w:r>
+        <w:rPr>
+          <w:rFonts w:ascii="Times New Roman" w:hAnsi="Times New Roman" w:cs="Times New Roman"/>
+        </w:rPr>
+        <w:t xml:space="preserve">4c) </w:t>
+      </w:r>
     </w:p>
     <w:p>
       <w:pPr>
@@ -1913,7 +2660,6 @@
     </w:p>
     <w:p>
       <w:pPr>
-        <w:ind w:left="360"/>
         <w:jc w:val="both"/>
         <w:rPr>
           <w:rFonts w:ascii="Times New Roman" w:hAnsi="Times New Roman" w:cs="Times New Roman"/>
@@ -1924,23 +2670,22 @@
           <w:rFonts w:ascii="Times New Roman" w:hAnsi="Times New Roman" w:cs="Times New Roman"/>
           <w:noProof/>
         </w:rPr>
-        <w:lastRenderedPageBreak/>
         <w:drawing>
           <wp:anchor distT="0" distB="0" distL="114300" distR="114300" simplePos="0" relativeHeight="251665408" behindDoc="1" locked="0" layoutInCell="1" allowOverlap="1">
             <wp:simplePos x="0" y="0"/>
             <wp:positionH relativeFrom="column">
-              <wp:posOffset>-141493</wp:posOffset>
+              <wp:posOffset>-72858</wp:posOffset>
             </wp:positionH>
             <wp:positionV relativeFrom="paragraph">
-              <wp:posOffset>227965</wp:posOffset>
+              <wp:posOffset>188595</wp:posOffset>
             </wp:positionV>
-            <wp:extent cx="5943600" cy="2534285"/>
-            <wp:effectExtent l="0" t="0" r="0" b="5715"/>
+            <wp:extent cx="5943600" cy="2430145"/>
+            <wp:effectExtent l="0" t="0" r="0" b="0"/>
             <wp:wrapTight wrapText="bothSides">
               <wp:wrapPolygon edited="0">
                 <wp:start x="0" y="0"/>
-                <wp:lineTo x="0" y="21540"/>
-                <wp:lineTo x="21554" y="21540"/>
+                <wp:lineTo x="0" y="21448"/>
+                <wp:lineTo x="21554" y="21448"/>
                 <wp:lineTo x="21554" y="0"/>
                 <wp:lineTo x="0" y="0"/>
               </wp:wrapPolygon>
@@ -1971,7 +2716,7 @@
                   <pic:spPr>
                     <a:xfrm>
                       <a:off x="0" y="0"/>
-                      <a:ext cx="5943600" cy="2534285"/>
+                      <a:ext cx="5943600" cy="2430145"/>
                     </a:xfrm>
                     <a:prstGeom prst="rect">
                       <a:avLst/>
@@ -1993,35 +2738,11 @@
         <w:rPr>
           <w:rFonts w:ascii="Times New Roman" w:hAnsi="Times New Roman" w:cs="Times New Roman"/>
         </w:rPr>
-        <w:t xml:space="preserve">test_tiles.config with </w:t>
-      </w:r>
-      <w:r>
-        <w:rPr>
-          <w:rFonts w:ascii="Times New Roman" w:hAnsi="Times New Roman" w:cs="Times New Roman"/>
-        </w:rPr>
-        <w:t>astar misplaced:</w:t>
-      </w:r>
-    </w:p>
-    <w:p>
-      <w:pPr>
-        <w:ind w:left="360"/>
-        <w:jc w:val="both"/>
-        <w:rPr>
-          <w:rFonts w:ascii="Times New Roman" w:hAnsi="Times New Roman" w:cs="Times New Roman"/>
-        </w:rPr>
-      </w:pPr>
-    </w:p>
-    <w:p>
-      <w:pPr>
-        <w:jc w:val="both"/>
-        <w:rPr>
-          <w:rFonts w:ascii="Times New Roman" w:hAnsi="Times New Roman" w:cs="Times New Roman"/>
-        </w:rPr>
-      </w:pPr>
-    </w:p>
-    <w:p>
-      <w:pPr>
-        <w:ind w:left="360"/>
+        <w:t>test_tiles.config with astar misplaced:</w:t>
+      </w:r>
+    </w:p>
+    <w:p>
+      <w:pPr>
         <w:jc w:val="both"/>
         <w:rPr>
           <w:rFonts w:ascii="Times New Roman" w:hAnsi="Times New Roman" w:cs="Times New Roman"/>
@@ -2032,14 +2753,15 @@
           <w:rFonts w:ascii="Times New Roman" w:hAnsi="Times New Roman" w:cs="Times New Roman"/>
           <w:noProof/>
         </w:rPr>
+        <w:lastRenderedPageBreak/>
         <w:drawing>
           <wp:anchor distT="0" distB="0" distL="114300" distR="114300" simplePos="0" relativeHeight="251666432" behindDoc="1" locked="0" layoutInCell="1" allowOverlap="1">
             <wp:simplePos x="0" y="0"/>
             <wp:positionH relativeFrom="column">
-              <wp:posOffset>53303</wp:posOffset>
+              <wp:posOffset>-31516</wp:posOffset>
             </wp:positionH>
             <wp:positionV relativeFrom="paragraph">
-              <wp:posOffset>250563</wp:posOffset>
+              <wp:posOffset>250190</wp:posOffset>
             </wp:positionV>
             <wp:extent cx="5943600" cy="2534285"/>
             <wp:effectExtent l="0" t="0" r="0" b="5715"/>
@@ -2114,16 +2836,6 @@
     </w:p>
     <w:p>
       <w:pPr>
-        <w:ind w:left="360"/>
-        <w:jc w:val="both"/>
-        <w:rPr>
-          <w:rFonts w:ascii="Times New Roman" w:hAnsi="Times New Roman" w:cs="Times New Roman"/>
-        </w:rPr>
-      </w:pPr>
-    </w:p>
-    <w:p>
-      <w:pPr>
-        <w:ind w:left="360"/>
         <w:jc w:val="both"/>
         <w:rPr>
           <w:rFonts w:ascii="Times New Roman" w:hAnsi="Times New Roman" w:cs="Times New Roman"/>
@@ -2142,23 +2854,22 @@
           <w:rFonts w:ascii="Times New Roman" w:hAnsi="Times New Roman" w:cs="Times New Roman"/>
           <w:noProof/>
         </w:rPr>
-        <w:lastRenderedPageBreak/>
         <w:drawing>
           <wp:anchor distT="0" distB="0" distL="114300" distR="114300" simplePos="0" relativeHeight="251667456" behindDoc="1" locked="0" layoutInCell="1" allowOverlap="1">
             <wp:simplePos x="0" y="0"/>
             <wp:positionH relativeFrom="column">
-              <wp:posOffset>-104775</wp:posOffset>
+              <wp:posOffset>-17145</wp:posOffset>
             </wp:positionH>
-            <wp:positionV relativeFrom="paragraph">
-              <wp:posOffset>601345</wp:posOffset>
+            <wp:positionV relativeFrom="page">
+              <wp:posOffset>4673389</wp:posOffset>
             </wp:positionV>
-            <wp:extent cx="6040755" cy="4942205"/>
+            <wp:extent cx="6040755" cy="4994910"/>
             <wp:effectExtent l="0" t="0" r="4445" b="0"/>
             <wp:wrapTight wrapText="bothSides">
               <wp:wrapPolygon edited="0">
                 <wp:start x="0" y="0"/>
-                <wp:lineTo x="0" y="21536"/>
-                <wp:lineTo x="21570" y="21536"/>
+                <wp:lineTo x="0" y="21529"/>
+                <wp:lineTo x="21570" y="21529"/>
                 <wp:lineTo x="21570" y="0"/>
                 <wp:lineTo x="0" y="0"/>
               </wp:wrapPolygon>
@@ -2189,7 +2900,7 @@
                   <pic:spPr>
                     <a:xfrm>
                       <a:off x="0" y="0"/>
-                      <a:ext cx="6040755" cy="4942205"/>
+                      <a:ext cx="6040755" cy="4994910"/>
                     </a:xfrm>
                     <a:prstGeom prst="rect">
                       <a:avLst/>
@@ -2211,70 +2922,26 @@
         <w:rPr>
           <w:rFonts w:ascii="Times New Roman" w:hAnsi="Times New Roman" w:cs="Times New Roman"/>
         </w:rPr>
-        <w:t>B</w:t>
-      </w:r>
-      <w:r>
-        <w:rPr>
-          <w:rFonts w:ascii="Times New Roman" w:hAnsi="Times New Roman" w:cs="Times New Roman"/>
-        </w:rPr>
-        <w:t>FS and astar with Misplaced Tiles Heuristic did not work for tiles.config file within the 30 minute time frame. Only astar manhattan distance was able to finish in under 30 minutes. Results are found below</w:t>
-      </w:r>
-    </w:p>
-    <w:p>
-      <w:pPr>
-        <w:pStyle w:val="NormalWeb"/>
-        <w:spacing w:before="0" w:beforeAutospacing="0" w:after="0" w:afterAutospacing="0"/>
-        <w:textAlignment w:val="baseline"/>
-        <w:rPr>
-          <w:rFonts w:ascii="Arial" w:hAnsi="Arial" w:cs="Arial"/>
-          <w:b/>
-          <w:color w:val="000000"/>
-          <w:sz w:val="22"/>
-          <w:szCs w:val="22"/>
-        </w:rPr>
-      </w:pPr>
-    </w:p>
-    <w:p>
-      <w:pPr>
-        <w:pStyle w:val="NormalWeb"/>
-        <w:spacing w:before="0" w:beforeAutospacing="0" w:after="0" w:afterAutospacing="0"/>
-        <w:textAlignment w:val="baseline"/>
-        <w:rPr>
-          <w:rFonts w:ascii="Arial" w:hAnsi="Arial" w:cs="Arial"/>
-          <w:b/>
-          <w:color w:val="000000"/>
-          <w:sz w:val="22"/>
-          <w:szCs w:val="22"/>
-        </w:rPr>
-      </w:pPr>
-    </w:p>
-    <w:p>
-      <w:pPr>
-        <w:pStyle w:val="NormalWeb"/>
-        <w:spacing w:before="0" w:beforeAutospacing="0" w:after="0" w:afterAutospacing="0"/>
-        <w:textAlignment w:val="baseline"/>
-        <w:rPr>
-          <w:rFonts w:ascii="Arial" w:hAnsi="Arial" w:cs="Arial"/>
-          <w:b/>
-          <w:color w:val="000000"/>
-          <w:sz w:val="22"/>
-          <w:szCs w:val="22"/>
-        </w:rPr>
-      </w:pPr>
-    </w:p>
-    <w:p>
-      <w:pPr>
-        <w:pStyle w:val="NormalWeb"/>
-        <w:spacing w:before="0" w:beforeAutospacing="0" w:after="0" w:afterAutospacing="0"/>
-        <w:textAlignment w:val="baseline"/>
-        <w:rPr>
-          <w:rFonts w:ascii="Arial" w:hAnsi="Arial" w:cs="Arial"/>
-          <w:b/>
-          <w:color w:val="000000"/>
-          <w:sz w:val="22"/>
-          <w:szCs w:val="22"/>
-        </w:rPr>
-      </w:pPr>
+        <w:t>BF</w:t>
+      </w:r>
+      <w:r>
+        <w:rPr>
+          <w:rFonts w:ascii="Times New Roman" w:hAnsi="Times New Roman" w:cs="Times New Roman"/>
+        </w:rPr>
+        <w:t>S and astar with misplaced tiles h</w:t>
+      </w:r>
+      <w:r>
+        <w:rPr>
+          <w:rFonts w:ascii="Times New Roman" w:hAnsi="Times New Roman" w:cs="Times New Roman"/>
+        </w:rPr>
+        <w:t>euristic did not work for tiles.config file within the 30 minute time frame. Only astar with manhattan heuristic was able to finish in under 30 minutes. Results are found below</w:t>
+      </w:r>
+      <w:r>
+        <w:rPr>
+          <w:rFonts w:ascii="Times New Roman" w:hAnsi="Times New Roman" w:cs="Times New Roman"/>
+        </w:rPr>
+        <w:t>:</w:t>
+      </w:r>
     </w:p>
     <w:p>
       <w:pPr>
@@ -2439,61 +3106,62 @@
     </w:p>
     <w:p>
       <w:pPr>
-        <w:ind w:left="360"/>
-        <w:jc w:val="both"/>
-        <w:rPr>
-          <w:rFonts w:ascii="Times New Roman" w:hAnsi="Times New Roman" w:cs="Times New Roman"/>
-        </w:rPr>
-      </w:pPr>
-    </w:p>
-    <w:p>
-      <w:pPr>
-        <w:jc w:val="both"/>
-        <w:rPr>
-          <w:rFonts w:ascii="Times New Roman" w:hAnsi="Times New Roman" w:cs="Times New Roman"/>
-        </w:rPr>
-      </w:pPr>
-    </w:p>
-    <w:p>
-      <w:pPr>
-        <w:jc w:val="both"/>
-        <w:rPr>
-          <w:rFonts w:ascii="Times New Roman" w:hAnsi="Times New Roman" w:cs="Times New Roman"/>
-        </w:rPr>
-      </w:pPr>
-    </w:p>
-    <w:p>
-      <w:pPr>
-        <w:jc w:val="both"/>
-        <w:rPr>
-          <w:rFonts w:ascii="Times New Roman" w:hAnsi="Times New Roman" w:cs="Times New Roman"/>
-        </w:rPr>
-      </w:pPr>
+        <w:jc w:val="both"/>
+        <w:rPr>
+          <w:rFonts w:ascii="Times New Roman" w:hAnsi="Times New Roman" w:cs="Times New Roman"/>
+        </w:rPr>
+      </w:pPr>
+    </w:p>
+    <w:p>
+      <w:pPr>
+        <w:jc w:val="both"/>
+        <w:rPr>
+          <w:rFonts w:ascii="Times New Roman" w:hAnsi="Times New Roman" w:cs="Times New Roman"/>
+        </w:rPr>
+      </w:pPr>
+      <w:r>
+        <w:rPr>
+          <w:rFonts w:ascii="Times New Roman" w:hAnsi="Times New Roman" w:cs="Times New Roman"/>
+        </w:rPr>
+        <w:t>5</w:t>
+      </w:r>
       <w:r>
         <w:rPr>
           <w:rFonts w:ascii="Times New Roman" w:hAnsi="Times New Roman" w:cs="Times New Roman"/>
         </w:rPr>
         <w:t>a)</w:t>
       </w:r>
-    </w:p>
-    <w:p>
-      <w:pPr>
-        <w:jc w:val="both"/>
-        <w:rPr>
-          <w:rFonts w:ascii="Times New Roman" w:hAnsi="Times New Roman" w:cs="Times New Roman"/>
-        </w:rPr>
-      </w:pPr>
-      <w:r>
-        <w:rPr>
-          <w:rFonts w:ascii="Times New Roman" w:hAnsi="Times New Roman" w:cs="Times New Roman"/>
-        </w:rPr>
-        <w:t xml:space="preserve"> For the water jug pr</w:t>
-      </w:r>
-      <w:r>
-        <w:rPr>
-          <w:rFonts w:ascii="Times New Roman" w:hAnsi="Times New Roman" w:cs="Times New Roman"/>
-        </w:rPr>
-        <w:t xml:space="preserve">oblem using test_jugs.config, </w:t>
+      <w:r>
+        <w:rPr>
+          <w:rFonts w:ascii="Times New Roman" w:hAnsi="Times New Roman" w:cs="Times New Roman"/>
+        </w:rPr>
+        <w:t xml:space="preserve"> </w:t>
+      </w:r>
+      <w:r>
+        <w:rPr>
+          <w:rFonts w:ascii="Times New Roman" w:hAnsi="Times New Roman" w:cs="Times New Roman"/>
+        </w:rPr>
+        <w:t xml:space="preserve">For the </w:t>
+      </w:r>
+      <w:r>
+        <w:rPr>
+          <w:rFonts w:ascii="Times New Roman" w:hAnsi="Times New Roman" w:cs="Times New Roman"/>
+          <w:u w:val="single"/>
+        </w:rPr>
+        <w:t>water jug pr</w:t>
+      </w:r>
+      <w:r>
+        <w:rPr>
+          <w:rFonts w:ascii="Times New Roman" w:hAnsi="Times New Roman" w:cs="Times New Roman"/>
+          <w:u w:val="single"/>
+        </w:rPr>
+        <w:t xml:space="preserve">oblem </w:t>
+      </w:r>
+      <w:r>
+        <w:rPr>
+          <w:rFonts w:ascii="Times New Roman" w:hAnsi="Times New Roman" w:cs="Times New Roman"/>
+        </w:rPr>
+        <w:t xml:space="preserve">using test_jugs.config, </w:t>
       </w:r>
       <w:r>
         <w:rPr>
@@ -2511,13 +3179,7 @@
         <w:rPr>
           <w:rFonts w:ascii="Times New Roman" w:hAnsi="Times New Roman" w:cs="Times New Roman"/>
         </w:rPr>
-        <w:t>D</w:t>
-      </w:r>
-      <w:r>
-        <w:rPr>
-          <w:rFonts w:ascii="Times New Roman" w:hAnsi="Times New Roman" w:cs="Times New Roman"/>
-        </w:rPr>
-        <w:t xml:space="preserve">FS is complete in this case because we have a finite state space, but it is not optimal. </w:t>
+        <w:t xml:space="preserve">DFS is complete in this case because we have a finite state space, but it is not optimal. </w:t>
       </w:r>
       <w:r>
         <w:rPr>
@@ -2575,20 +3237,437 @@
         <w:rPr>
           <w:rFonts w:ascii="Times New Roman" w:hAnsi="Times New Roman" w:cs="Times New Roman"/>
         </w:rPr>
-        <w:t xml:space="preserve">For the city planning problem using test_cities.config, the greedy algorithm using the Euclidean heuristic was the best performer. </w:t>
+        <w:t xml:space="preserve">For the </w:t>
+      </w:r>
+      <w:r>
+        <w:rPr>
+          <w:rFonts w:ascii="Times New Roman" w:hAnsi="Times New Roman" w:cs="Times New Roman"/>
+          <w:u w:val="single"/>
+        </w:rPr>
+        <w:t>city planning problem</w:t>
+      </w:r>
+      <w:r>
+        <w:rPr>
+          <w:rFonts w:ascii="Times New Roman" w:hAnsi="Times New Roman" w:cs="Times New Roman"/>
+        </w:rPr>
+        <w:t xml:space="preserve"> using test_cities.config, the greedy algorithm using the Euclidean heuristic was the best performer</w:t>
+      </w:r>
+      <w:r>
+        <w:rPr>
+          <w:rFonts w:ascii="Times New Roman" w:hAnsi="Times New Roman" w:cs="Times New Roman"/>
+        </w:rPr>
+        <w:t xml:space="preserve"> according to the data</w:t>
+      </w:r>
+      <w:r>
+        <w:rPr>
+          <w:rFonts w:ascii="Times New Roman" w:hAnsi="Times New Roman" w:cs="Times New Roman"/>
+        </w:rPr>
+        <w:t xml:space="preserve">. </w:t>
       </w:r>
       <w:r>
         <w:rPr>
           <w:rFonts w:ascii="Times New Roman" w:hAnsi="Times New Roman" w:cs="Times New Roman"/>
         </w:rPr>
         <w:t>Greedy performed better than the other algorithms in terms of time and space</w:t>
+      </w:r>
+      <w:r>
+        <w:rPr>
+          <w:rFonts w:ascii="Times New Roman" w:hAnsi="Times New Roman" w:cs="Times New Roman"/>
+        </w:rPr>
+        <w:t>.</w:t>
+      </w:r>
+      <w:r>
+        <w:rPr>
+          <w:rFonts w:ascii="Times New Roman" w:hAnsi="Times New Roman" w:cs="Times New Roman"/>
+        </w:rPr>
+        <w:t xml:space="preserve"> But, in terms of shortest path, astar and unicost had shorter paths than greedy. </w:t>
+      </w:r>
+      <w:r>
+        <w:rPr>
+          <w:rFonts w:ascii="Times New Roman" w:hAnsi="Times New Roman" w:cs="Times New Roman"/>
+        </w:rPr>
+        <w:t xml:space="preserve">The greedy algorithm is </w:t>
+      </w:r>
+      <w:r>
+        <w:rPr>
+          <w:rFonts w:ascii="Times New Roman" w:hAnsi="Times New Roman" w:cs="Times New Roman"/>
+        </w:rPr>
+        <w:t>complete in finite state spaces</w:t>
+      </w:r>
+      <w:r>
+        <w:rPr>
+          <w:rFonts w:ascii="Times New Roman" w:hAnsi="Times New Roman" w:cs="Times New Roman"/>
+        </w:rPr>
+        <w:t>.</w:t>
+      </w:r>
+      <w:r>
+        <w:rPr>
+          <w:rFonts w:ascii="Times New Roman" w:hAnsi="Times New Roman" w:cs="Times New Roman"/>
+        </w:rPr>
+        <w:t xml:space="preserve"> Greedy is optimal since the Euclidean herustic is admissible.</w:t>
+      </w:r>
+    </w:p>
+    <w:p>
+      <w:pPr>
+        <w:jc w:val="both"/>
+        <w:rPr>
+          <w:rFonts w:ascii="Times New Roman" w:hAnsi="Times New Roman" w:cs="Times New Roman"/>
+        </w:rPr>
+      </w:pPr>
+    </w:p>
+    <w:p>
+      <w:pPr>
+        <w:jc w:val="both"/>
+        <w:rPr>
+          <w:rFonts w:ascii="Times New Roman" w:hAnsi="Times New Roman" w:cs="Times New Roman"/>
+        </w:rPr>
+      </w:pPr>
+      <w:r>
+        <w:rPr>
+          <w:rFonts w:ascii="Times New Roman" w:hAnsi="Times New Roman" w:cs="Times New Roman"/>
+          <w:noProof/>
+        </w:rPr>
+        <w:drawing>
+          <wp:anchor distT="0" distB="0" distL="114300" distR="114300" simplePos="0" relativeHeight="251669504" behindDoc="1" locked="0" layoutInCell="1" allowOverlap="1" wp14:anchorId="78EDABA6" wp14:editId="50DEF0BF">
+            <wp:simplePos x="0" y="0"/>
+            <wp:positionH relativeFrom="column">
+              <wp:posOffset>-96520</wp:posOffset>
+            </wp:positionH>
+            <wp:positionV relativeFrom="page">
+              <wp:posOffset>5618480</wp:posOffset>
+            </wp:positionV>
+            <wp:extent cx="5943600" cy="3970020"/>
+            <wp:effectExtent l="0" t="0" r="0" b="5080"/>
+            <wp:wrapTight wrapText="bothSides">
+              <wp:wrapPolygon edited="0">
+                <wp:start x="0" y="0"/>
+                <wp:lineTo x="0" y="21559"/>
+                <wp:lineTo x="21554" y="21559"/>
+                <wp:lineTo x="21554" y="0"/>
+                <wp:lineTo x="0" y="0"/>
+              </wp:wrapPolygon>
+            </wp:wrapTight>
+            <wp:docPr id="2" name="Picture 2"/>
+            <wp:cNvGraphicFramePr>
+              <a:graphicFrameLocks xmlns:a="http://schemas.openxmlformats.org/drawingml/2006/main" noChangeAspect="1"/>
+            </wp:cNvGraphicFramePr>
+            <a:graphic xmlns:a="http://schemas.openxmlformats.org/drawingml/2006/main">
+              <a:graphicData uri="http://schemas.openxmlformats.org/drawingml/2006/picture">
+                <pic:pic xmlns:pic="http://schemas.openxmlformats.org/drawingml/2006/picture">
+                  <pic:nvPicPr>
+                    <pic:cNvPr id="2" name="Screen Shot 2018-09-26 at 18.59.49.png"/>
+                    <pic:cNvPicPr/>
+                  </pic:nvPicPr>
+                  <pic:blipFill>
+                    <a:blip r:embed="rId18">
+                      <a:extLst>
+                        <a:ext uri="{28A0092B-C50C-407E-A947-70E740481C1C}">
+                          <a14:useLocalDpi xmlns:a14="http://schemas.microsoft.com/office/drawing/2010/main" val="0"/>
+                        </a:ext>
+                      </a:extLst>
+                    </a:blip>
+                    <a:stretch>
+                      <a:fillRect/>
+                    </a:stretch>
+                  </pic:blipFill>
+                  <pic:spPr>
+                    <a:xfrm>
+                      <a:off x="0" y="0"/>
+                      <a:ext cx="5943600" cy="3970020"/>
+                    </a:xfrm>
+                    <a:prstGeom prst="rect">
+                      <a:avLst/>
+                    </a:prstGeom>
+                  </pic:spPr>
+                </pic:pic>
+              </a:graphicData>
+            </a:graphic>
+            <wp14:sizeRelH relativeFrom="page">
+              <wp14:pctWidth>0</wp14:pctWidth>
+            </wp14:sizeRelH>
+            <wp14:sizeRelV relativeFrom="page">
+              <wp14:pctHeight>0</wp14:pctHeight>
+            </wp14:sizeRelV>
+          </wp:anchor>
+        </w:drawing>
+      </w:r>
+      <w:r>
+        <w:rPr>
+          <w:rFonts w:ascii="Times New Roman" w:hAnsi="Times New Roman" w:cs="Times New Roman"/>
+        </w:rPr>
+        <w:t xml:space="preserve">For </w:t>
+      </w:r>
+      <w:r>
+        <w:rPr>
+          <w:rFonts w:ascii="Times New Roman" w:hAnsi="Times New Roman" w:cs="Times New Roman"/>
+          <w:u w:val="single"/>
+        </w:rPr>
+        <w:t>the tile puzzle,</w:t>
+      </w:r>
+      <w:r>
+        <w:rPr>
+          <w:rFonts w:ascii="Times New Roman" w:hAnsi="Times New Roman" w:cs="Times New Roman"/>
+        </w:rPr>
+        <w:t xml:space="preserve"> using test_tiles.config, the greedy algorithm with the manhattan heuristic again performed best, according to the data. A screenshot of the performance is included below:</w:t>
+      </w:r>
+    </w:p>
+    <w:p>
+      <w:pPr>
+        <w:jc w:val="both"/>
+        <w:rPr>
+          <w:rFonts w:ascii="Times New Roman" w:hAnsi="Times New Roman" w:cs="Times New Roman"/>
+        </w:rPr>
+      </w:pPr>
+    </w:p>
+    <w:p>
+      <w:pPr>
+        <w:jc w:val="both"/>
+        <w:rPr>
+          <w:rFonts w:ascii="Times New Roman" w:hAnsi="Times New Roman" w:cs="Times New Roman"/>
+        </w:rPr>
+      </w:pPr>
+      <w:r>
+        <w:rPr>
+          <w:rFonts w:ascii="Times New Roman" w:hAnsi="Times New Roman" w:cs="Times New Roman"/>
+        </w:rPr>
+        <w:t xml:space="preserve">In terms of space and time, it far surpasses all other algorithms, including astar with both heuristics. The path found by greedy is indeed much larger than the path found by astar, but the time and complexity were far, far superior in the greedy manhattan algorithm. Greedy is optimal since the Euclidean </w:t>
+      </w:r>
+      <w:r>
+        <w:rPr>
+          <w:rFonts w:ascii="Times New Roman" w:hAnsi="Times New Roman" w:cs="Times New Roman"/>
+        </w:rPr>
+        <w:t>heuristic</w:t>
+      </w:r>
+      <w:r>
+        <w:rPr>
+          <w:rFonts w:ascii="Times New Roman" w:hAnsi="Times New Roman" w:cs="Times New Roman"/>
+        </w:rPr>
+        <w:t xml:space="preserve"> is admissible.</w:t>
+      </w:r>
+    </w:p>
+    <w:p>
+      <w:pPr>
+        <w:jc w:val="both"/>
+        <w:rPr>
+          <w:rFonts w:ascii="Times New Roman" w:hAnsi="Times New Roman" w:cs="Times New Roman"/>
+        </w:rPr>
+      </w:pPr>
+    </w:p>
+    <w:p>
+      <w:pPr>
+        <w:jc w:val="both"/>
+        <w:rPr>
+          <w:rFonts w:ascii="Times New Roman" w:hAnsi="Times New Roman" w:cs="Times New Roman"/>
+        </w:rPr>
+      </w:pPr>
+      <w:r>
+        <w:rPr>
+          <w:rFonts w:ascii="Times New Roman" w:hAnsi="Times New Roman" w:cs="Times New Roman"/>
+        </w:rPr>
+        <w:t>b) The heuristic I used for the water jug problem was something I call the proximity heuristic. The p</w:t>
+      </w:r>
+      <w:r>
+        <w:rPr>
+          <w:rFonts w:ascii="Times New Roman" w:hAnsi="Times New Roman" w:cs="Times New Roman"/>
+        </w:rPr>
+        <w:t xml:space="preserve">roximity </w:t>
+      </w:r>
+      <w:r>
+        <w:rPr>
+          <w:rFonts w:ascii="Times New Roman" w:hAnsi="Times New Roman" w:cs="Times New Roman"/>
+        </w:rPr>
+        <w:t>heuristic</w:t>
+      </w:r>
+      <w:r>
+        <w:rPr>
+          <w:rFonts w:ascii="Times New Roman" w:hAnsi="Times New Roman" w:cs="Times New Roman"/>
+        </w:rPr>
+        <w:t xml:space="preserve"> checks the state </w:t>
+      </w:r>
+      <w:r>
+        <w:rPr>
+          <w:rFonts w:ascii="Times New Roman" w:hAnsi="Times New Roman" w:cs="Times New Roman"/>
+        </w:rPr>
+        <w:t xml:space="preserve">(looks at all the jugs) and checks to see how close the current state of the jugs is to the goal state. </w:t>
+      </w:r>
+      <w:r>
+        <w:rPr>
+          <w:rFonts w:ascii="Times New Roman" w:hAnsi="Times New Roman" w:cs="Times New Roman"/>
+        </w:rPr>
+        <w:t>It checks how far away jug1 is from the goal and how far away jug2 is from the goal. For three jug</w:t>
+      </w:r>
+      <w:r>
+        <w:rPr>
+          <w:rFonts w:ascii="Times New Roman" w:hAnsi="Times New Roman" w:cs="Times New Roman"/>
+        </w:rPr>
+        <w:t>s</w:t>
+      </w:r>
+      <w:r>
+        <w:rPr>
+          <w:rFonts w:ascii="Times New Roman" w:hAnsi="Times New Roman" w:cs="Times New Roman"/>
+        </w:rPr>
+        <w:t xml:space="preserve"> problem, jug3 is also checked</w:t>
+      </w:r>
+      <w:r>
+        <w:rPr>
+          <w:rFonts w:ascii="Times New Roman" w:hAnsi="Times New Roman" w:cs="Times New Roman"/>
+        </w:rPr>
+        <w:t>. To calculate h(n), I used the following formulas for 2 jugs and 3 jugs:</w:t>
+      </w:r>
+    </w:p>
+    <w:p>
+      <w:pPr>
+        <w:jc w:val="both"/>
+        <w:rPr>
+          <w:rFonts w:ascii="Times New Roman" w:hAnsi="Times New Roman" w:cs="Times New Roman"/>
+        </w:rPr>
+      </w:pPr>
+      <w:r>
+        <w:rPr>
+          <w:rFonts w:ascii="Times New Roman" w:hAnsi="Times New Roman" w:cs="Times New Roman"/>
+        </w:rPr>
+        <w:t xml:space="preserve">h(n) = </w:t>
+      </w:r>
+      <w:r>
+        <w:rPr>
+          <w:rFonts w:ascii="Times New Roman" w:hAnsi="Times New Roman" w:cs="Times New Roman"/>
+        </w:rPr>
+        <w:t>abs(</w:t>
+      </w:r>
+      <w:r>
+        <w:rPr>
+          <w:rFonts w:ascii="Times New Roman" w:hAnsi="Times New Roman" w:cs="Times New Roman"/>
+        </w:rPr>
+        <w:t>curr_jug1 - gloal_jug1) + abs(curr_jug2 - goal_jug2</w:t>
+      </w:r>
+      <w:r>
+        <w:rPr>
+          <w:rFonts w:ascii="Times New Roman" w:hAnsi="Times New Roman" w:cs="Times New Roman"/>
+        </w:rPr>
+        <w:t>)</w:t>
+      </w:r>
+      <w:r>
+        <w:rPr>
+          <w:rFonts w:ascii="Times New Roman" w:hAnsi="Times New Roman" w:cs="Times New Roman"/>
+        </w:rPr>
+        <w:t xml:space="preserve"> </w:t>
+      </w:r>
+    </w:p>
+    <w:p>
+      <w:pPr>
+        <w:jc w:val="both"/>
+        <w:rPr>
+          <w:rFonts w:ascii="Times New Roman" w:hAnsi="Times New Roman" w:cs="Times New Roman"/>
+        </w:rPr>
+      </w:pPr>
+      <w:r>
+        <w:rPr>
+          <w:rFonts w:ascii="Times New Roman" w:hAnsi="Times New Roman" w:cs="Times New Roman"/>
+        </w:rPr>
+        <w:t>h(n) = abs(curr_jug1 - gloal_jug1) + abs(curr_jug2 - goal_jug2)  + abs(curr_jug3 – goal_jug3)</w:t>
+      </w:r>
+    </w:p>
+    <w:p>
+      <w:pPr>
+        <w:jc w:val="both"/>
+        <w:rPr>
+          <w:rFonts w:ascii="Times New Roman" w:hAnsi="Times New Roman" w:cs="Times New Roman"/>
+        </w:rPr>
+      </w:pPr>
+      <w:r>
+        <w:rPr>
+          <w:rFonts w:ascii="Times New Roman" w:hAnsi="Times New Roman" w:cs="Times New Roman"/>
+        </w:rPr>
+        <w:t xml:space="preserve">The proximity heuristic </w:t>
+      </w:r>
+      <w:r>
+        <w:rPr>
+          <w:rFonts w:ascii="Times New Roman" w:hAnsi="Times New Roman" w:cs="Times New Roman"/>
+        </w:rPr>
+        <w:t xml:space="preserve">is admissible, optimistic, and consistent </w:t>
+      </w:r>
+      <w:r>
+        <w:rPr>
+          <w:rFonts w:ascii="Times New Roman" w:hAnsi="Times New Roman" w:cs="Times New Roman"/>
+        </w:rPr>
+        <w:t xml:space="preserve">because it can never overestimate how far away from the goal the jugs are, and so the heuristic value is always less than or equal to </w:t>
+      </w:r>
+      <w:r>
+        <w:rPr>
+          <w:rFonts w:ascii="Times New Roman" w:hAnsi="Times New Roman" w:cs="Times New Roman"/>
+        </w:rPr>
+        <w:t>the actual distance.</w:t>
+      </w:r>
+      <w:r>
+        <w:rPr>
+          <w:rFonts w:ascii="Times New Roman" w:hAnsi="Times New Roman" w:cs="Times New Roman"/>
+        </w:rPr>
+        <w:t xml:space="preserve"> </w:t>
+      </w:r>
+      <w:r>
+        <w:rPr>
+          <w:rFonts w:ascii="Times New Roman" w:hAnsi="Times New Roman" w:cs="Times New Roman"/>
+        </w:rPr>
+        <w:t xml:space="preserve">The closer the jugs are to the goal states, </w:t>
+      </w:r>
+      <w:r>
+        <w:rPr>
+          <w:rFonts w:ascii="Times New Roman" w:hAnsi="Times New Roman" w:cs="Times New Roman"/>
+        </w:rPr>
+        <w:t>the lower h(n) is. The value of h(n) is 0 when both jugs are at their goal states.</w:t>
+      </w:r>
+    </w:p>
+    <w:p>
+      <w:pPr>
+        <w:jc w:val="both"/>
+        <w:rPr>
+          <w:rFonts w:ascii="Times New Roman" w:hAnsi="Times New Roman" w:cs="Times New Roman"/>
+        </w:rPr>
+      </w:pPr>
+    </w:p>
+    <w:p>
+      <w:pPr>
+        <w:jc w:val="both"/>
+        <w:rPr>
+          <w:rFonts w:ascii="Times New Roman" w:hAnsi="Times New Roman" w:cs="Times New Roman"/>
+        </w:rPr>
+      </w:pPr>
+      <w:r>
+        <w:rPr>
+          <w:rFonts w:ascii="Times New Roman" w:hAnsi="Times New Roman" w:cs="Times New Roman"/>
+        </w:rPr>
+        <w:t xml:space="preserve">c) As a final thought, for some reason I thought that the astar algorithm, no matter </w:t>
+      </w:r>
+      <w:r>
+        <w:rPr>
+          <w:rFonts w:ascii="Times New Roman" w:hAnsi="Times New Roman" w:cs="Times New Roman"/>
+        </w:rPr>
+        <w:t xml:space="preserve">what </w:t>
+      </w:r>
+      <w:r>
+        <w:rPr>
+          <w:rFonts w:ascii="Times New Roman" w:hAnsi="Times New Roman" w:cs="Times New Roman"/>
+        </w:rPr>
+        <w:t>the heuristic function, would always provide the best performance, as it is the most sophisticated algori</w:t>
+      </w:r>
+      <w:r>
+        <w:rPr>
+          <w:rFonts w:ascii="Times New Roman" w:hAnsi="Times New Roman" w:cs="Times New Roman"/>
+        </w:rPr>
+        <w:t xml:space="preserve">thm of the five we implemented. But that was actually not the case for any of the runs. </w:t>
+      </w:r>
+      <w:r>
+        <w:rPr>
+          <w:rFonts w:ascii="Times New Roman" w:hAnsi="Times New Roman" w:cs="Times New Roman"/>
+        </w:rPr>
+        <w:t>Although I will add that astar often had the shortest paths to the solutions, especially for the test_tiles file.</w:t>
       </w:r>
       <w:bookmarkStart w:id="0" w:name="_GoBack"/>
       <w:bookmarkEnd w:id="0"/>
     </w:p>
     <w:sectPr>
-      <w:headerReference w:type="even" r:id="rId18"/>
-      <w:headerReference w:type="default" r:id="rId19"/>
+      <w:headerReference w:type="even" r:id="rId19"/>
+      <w:headerReference w:type="default" r:id="rId20"/>
       <w:pgSz w:w="12240" w:h="15840"/>
       <w:pgMar w:top="1440" w:right="1440" w:bottom="1440" w:left="1440" w:header="720" w:footer="720" w:gutter="0"/>
       <w:cols w:space="720"/>

</xml_diff>